<commit_message>
update contrat prêt personne physique
</commit_message>
<xml_diff>
--- a/document_templates/Contracts/particular/contract_particular.docx
+++ b/document_templates/Contracts/particular/contract_particular.docx
@@ -528,18 +528,20 @@
     </w:p>
     <w:p>
       <w:pPr>
-        <w:spacing w:after="160"/>
+        <w:spacing w:after="0"/>
         <w:jc w:val="both"/>
         <w:rPr>
-          <w:rFonts w:ascii="Times New Roman" w:hAnsi="Times New Roman"/>
-          <w:b/>
-          <w:sz w:val="16"/>
-          <w:szCs w:val="16"/>
+          <w:rFonts w:ascii="Times New Roman" w:eastAsia="Times New Roman" w:hAnsi="Times New Roman"/>
+          <w:b/>
+          <w:bCs/>
+          <w:sz w:val="16"/>
+          <w:szCs w:val="16"/>
+          <w:lang w:eastAsia="fr-FR"/>
         </w:rPr>
       </w:pPr>
       <w:bookmarkStart w:id="5" w:name="_Hlk178795261"/>
-      <w:bookmarkStart w:id="6" w:name="_Hlk179526242"/>
-      <w:bookmarkStart w:id="7" w:name="_Hlk184337915"/>
+      <w:bookmarkStart w:id="6" w:name="_Hlk184337915"/>
+      <w:bookmarkStart w:id="7" w:name="_Hlk179526242"/>
       <w:bookmarkEnd w:id="2"/>
       <w:bookmarkEnd w:id="3"/>
       <w:bookmarkEnd w:id="4"/>
@@ -549,7 +551,35 @@
           <w:sz w:val="16"/>
           <w:szCs w:val="16"/>
         </w:rPr>
-        <w:t>${verbal_trial.civility}</w:t>
+        <w:t>${</w:t>
+      </w:r>
+      <w:proofErr w:type="spellStart"/>
+      <w:r>
+        <w:rPr>
+          <w:rFonts w:ascii="Times New Roman" w:hAnsi="Times New Roman"/>
+          <w:sz w:val="16"/>
+          <w:szCs w:val="16"/>
+        </w:rPr>
+        <w:t>verbal_</w:t>
+      </w:r>
+      <w:proofErr w:type="gramStart"/>
+      <w:r>
+        <w:rPr>
+          <w:rFonts w:ascii="Times New Roman" w:hAnsi="Times New Roman"/>
+          <w:sz w:val="16"/>
+          <w:szCs w:val="16"/>
+        </w:rPr>
+        <w:t>trial.civility</w:t>
+      </w:r>
+      <w:proofErr w:type="spellEnd"/>
+      <w:proofErr w:type="gramEnd"/>
+      <w:r>
+        <w:rPr>
+          <w:rFonts w:ascii="Times New Roman" w:hAnsi="Times New Roman"/>
+          <w:sz w:val="16"/>
+          <w:szCs w:val="16"/>
+        </w:rPr>
+        <w:t>}</w:t>
       </w:r>
       <w:r>
         <w:rPr>
@@ -570,7 +600,51 @@
           <w:sz w:val="16"/>
           <w:szCs w:val="16"/>
         </w:rPr>
-        <w:t>${verbal_trial.applicant_last_name} ${verbal_trial.applicant_first_name}</w:t>
+        <w:t>${</w:t>
+      </w:r>
+      <w:proofErr w:type="spellStart"/>
+      <w:r>
+        <w:rPr>
+          <w:rFonts w:ascii="Times New Roman" w:hAnsi="Times New Roman"/>
+          <w:b/>
+          <w:bCs/>
+          <w:sz w:val="16"/>
+          <w:szCs w:val="16"/>
+        </w:rPr>
+        <w:t>verbal_trial.applicant_last_name</w:t>
+      </w:r>
+      <w:proofErr w:type="spellEnd"/>
+      <w:r>
+        <w:rPr>
+          <w:rFonts w:ascii="Times New Roman" w:hAnsi="Times New Roman"/>
+          <w:b/>
+          <w:bCs/>
+          <w:sz w:val="16"/>
+          <w:szCs w:val="16"/>
+        </w:rPr>
+        <w:t>} ${</w:t>
+      </w:r>
+      <w:proofErr w:type="spellStart"/>
+      <w:r>
+        <w:rPr>
+          <w:rFonts w:ascii="Times New Roman" w:hAnsi="Times New Roman"/>
+          <w:b/>
+          <w:bCs/>
+          <w:sz w:val="16"/>
+          <w:szCs w:val="16"/>
+        </w:rPr>
+        <w:t>verbal_trial.applicant_first_name</w:t>
+      </w:r>
+      <w:proofErr w:type="spellEnd"/>
+      <w:r>
+        <w:rPr>
+          <w:rFonts w:ascii="Times New Roman" w:hAnsi="Times New Roman"/>
+          <w:b/>
+          <w:bCs/>
+          <w:sz w:val="16"/>
+          <w:szCs w:val="16"/>
+        </w:rPr>
+        <w:t>}</w:t>
       </w:r>
       <w:r>
         <w:rPr>
@@ -629,7 +703,29 @@
           <w:sz w:val="16"/>
           <w:szCs w:val="16"/>
         </w:rPr>
-        <w:t>${representative_birth_date}</w:t>
+        <w:t>${</w:t>
+      </w:r>
+      <w:proofErr w:type="spellStart"/>
+      <w:r>
+        <w:rPr>
+          <w:rFonts w:ascii="Times New Roman" w:hAnsi="Times New Roman"/>
+          <w:b/>
+          <w:bCs/>
+          <w:sz w:val="16"/>
+          <w:szCs w:val="16"/>
+        </w:rPr>
+        <w:t>representative_birth_date</w:t>
+      </w:r>
+      <w:proofErr w:type="spellEnd"/>
+      <w:r>
+        <w:rPr>
+          <w:rFonts w:ascii="Times New Roman" w:hAnsi="Times New Roman"/>
+          <w:b/>
+          <w:bCs/>
+          <w:sz w:val="16"/>
+          <w:szCs w:val="16"/>
+        </w:rPr>
+        <w:t>}</w:t>
       </w:r>
       <w:bookmarkEnd w:id="9"/>
       <w:r>
@@ -662,6 +758,7 @@
         </w:rPr>
         <w:t>${</w:t>
       </w:r>
+      <w:proofErr w:type="spellStart"/>
       <w:r>
         <w:rPr>
           <w:rFonts w:ascii="Times New Roman" w:hAnsi="Times New Roman"/>
@@ -671,7 +768,19 @@
           <w:szCs w:val="16"/>
           <w:lang w:val="fr-GA"/>
         </w:rPr>
-        <w:t>representative_birth_place}</w:t>
+        <w:t>representative_birth_place</w:t>
+      </w:r>
+      <w:proofErr w:type="spellEnd"/>
+      <w:r>
+        <w:rPr>
+          <w:rFonts w:ascii="Times New Roman" w:hAnsi="Times New Roman"/>
+          <w:b/>
+          <w:bCs/>
+          <w:sz w:val="16"/>
+          <w:szCs w:val="16"/>
+          <w:lang w:val="fr-GA"/>
+        </w:rPr>
+        <w:t>}</w:t>
       </w:r>
       <w:bookmarkEnd w:id="10"/>
       <w:r>
@@ -739,7 +848,29 @@
           <w:sz w:val="16"/>
           <w:szCs w:val="16"/>
         </w:rPr>
-        <w:t>${representative_type_of_identity_document}</w:t>
+        <w:t>${</w:t>
+      </w:r>
+      <w:proofErr w:type="spellStart"/>
+      <w:r>
+        <w:rPr>
+          <w:rFonts w:ascii="Times New Roman" w:hAnsi="Times New Roman"/>
+          <w:b/>
+          <w:bCs/>
+          <w:sz w:val="16"/>
+          <w:szCs w:val="16"/>
+        </w:rPr>
+        <w:t>representative_type_of_identity_document</w:t>
+      </w:r>
+      <w:proofErr w:type="spellEnd"/>
+      <w:r>
+        <w:rPr>
+          <w:rFonts w:ascii="Times New Roman" w:hAnsi="Times New Roman"/>
+          <w:b/>
+          <w:bCs/>
+          <w:sz w:val="16"/>
+          <w:szCs w:val="16"/>
+        </w:rPr>
+        <w:t>}</w:t>
       </w:r>
       <w:bookmarkEnd w:id="12"/>
       <w:r>
@@ -768,7 +899,27 @@
           <w:sz w:val="16"/>
           <w:szCs w:val="16"/>
         </w:rPr>
-        <w:t>${representative_number_of_identity_document}</w:t>
+        <w:t>${</w:t>
+      </w:r>
+      <w:proofErr w:type="spellStart"/>
+      <w:r>
+        <w:rPr>
+          <w:rFonts w:ascii="Times New Roman" w:hAnsi="Times New Roman"/>
+          <w:b/>
+          <w:sz w:val="16"/>
+          <w:szCs w:val="16"/>
+        </w:rPr>
+        <w:t>representative_number_of_identity_document</w:t>
+      </w:r>
+      <w:proofErr w:type="spellEnd"/>
+      <w:r>
+        <w:rPr>
+          <w:rFonts w:ascii="Times New Roman" w:hAnsi="Times New Roman"/>
+          <w:b/>
+          <w:sz w:val="16"/>
+          <w:szCs w:val="16"/>
+        </w:rPr>
+        <w:t>}</w:t>
       </w:r>
       <w:r>
         <w:rPr>
@@ -814,7 +965,29 @@
           <w:sz w:val="16"/>
           <w:szCs w:val="16"/>
         </w:rPr>
-        <w:t>${representative_date_of_issue_of_identity_document}</w:t>
+        <w:t>${</w:t>
+      </w:r>
+      <w:proofErr w:type="spellStart"/>
+      <w:r>
+        <w:rPr>
+          <w:rFonts w:ascii="Times New Roman" w:hAnsi="Times New Roman"/>
+          <w:b/>
+          <w:bCs/>
+          <w:sz w:val="16"/>
+          <w:szCs w:val="16"/>
+        </w:rPr>
+        <w:t>representative_date_of_issue_of_identity_document</w:t>
+      </w:r>
+      <w:proofErr w:type="spellEnd"/>
+      <w:r>
+        <w:rPr>
+          <w:rFonts w:ascii="Times New Roman" w:hAnsi="Times New Roman"/>
+          <w:b/>
+          <w:bCs/>
+          <w:sz w:val="16"/>
+          <w:szCs w:val="16"/>
+        </w:rPr>
+        <w:t>}</w:t>
       </w:r>
       <w:r>
         <w:rPr>
@@ -869,7 +1042,29 @@
           <w:sz w:val="16"/>
           <w:szCs w:val="16"/>
         </w:rPr>
-        <w:t>${representative_office_delivery}</w:t>
+        <w:t>${</w:t>
+      </w:r>
+      <w:proofErr w:type="spellStart"/>
+      <w:r>
+        <w:rPr>
+          <w:rFonts w:ascii="Times New Roman" w:hAnsi="Times New Roman"/>
+          <w:b/>
+          <w:bCs/>
+          <w:sz w:val="16"/>
+          <w:szCs w:val="16"/>
+        </w:rPr>
+        <w:t>representative_office_delivery</w:t>
+      </w:r>
+      <w:proofErr w:type="spellEnd"/>
+      <w:r>
+        <w:rPr>
+          <w:rFonts w:ascii="Times New Roman" w:hAnsi="Times New Roman"/>
+          <w:b/>
+          <w:bCs/>
+          <w:sz w:val="16"/>
+          <w:szCs w:val="16"/>
+        </w:rPr>
+        <w:t>}</w:t>
       </w:r>
       <w:bookmarkEnd w:id="11"/>
       <w:r>
@@ -926,7 +1121,29 @@
           <w:sz w:val="16"/>
           <w:szCs w:val="16"/>
         </w:rPr>
-        <w:t>${representative_home_address}</w:t>
+        <w:t>${</w:t>
+      </w:r>
+      <w:proofErr w:type="spellStart"/>
+      <w:r>
+        <w:rPr>
+          <w:rFonts w:ascii="Times New Roman" w:hAnsi="Times New Roman"/>
+          <w:b/>
+          <w:bCs/>
+          <w:sz w:val="16"/>
+          <w:szCs w:val="16"/>
+        </w:rPr>
+        <w:t>representative_home_address</w:t>
+      </w:r>
+      <w:proofErr w:type="spellEnd"/>
+      <w:r>
+        <w:rPr>
+          <w:rFonts w:ascii="Times New Roman" w:hAnsi="Times New Roman"/>
+          <w:b/>
+          <w:bCs/>
+          <w:sz w:val="16"/>
+          <w:szCs w:val="16"/>
+        </w:rPr>
+        <w:t>}</w:t>
       </w:r>
       <w:bookmarkEnd w:id="13"/>
       <w:r>
@@ -936,43 +1153,99 @@
           <w:sz w:val="16"/>
           <w:szCs w:val="16"/>
         </w:rPr>
-        <w:t xml:space="preserve">, </w:t>
-      </w:r>
-      <w:bookmarkEnd w:id="7"/>
-      <w:r>
-        <w:rPr>
-          <w:rFonts w:ascii="Times New Roman" w:hAnsi="Times New Roman"/>
-          <w:sz w:val="16"/>
-          <w:szCs w:val="16"/>
-        </w:rPr>
-        <w:t xml:space="preserve">titulaire du compte </w:t>
-      </w:r>
-      <w:r>
-        <w:rPr>
-          <w:rFonts w:ascii="Times New Roman" w:hAnsi="Times New Roman"/>
-          <w:b/>
-          <w:bCs/>
-          <w:sz w:val="16"/>
-          <w:szCs w:val="16"/>
-        </w:rPr>
-        <w:t>N°</w:t>
-      </w:r>
-      <w:bookmarkStart w:id="14" w:name="_Hlk177460619"/>
-      <w:r>
-        <w:rPr>
-          <w:rFonts w:ascii="Times New Roman" w:hAnsi="Times New Roman"/>
-          <w:b/>
-          <w:bCs/>
-          <w:sz w:val="16"/>
-          <w:szCs w:val="16"/>
-        </w:rPr>
-        <w:t>${verbal_trial.account_number}</w:t>
+        <w:t>,</w:t>
+      </w:r>
+      <w:bookmarkEnd w:id="6"/>
+      <w:r>
+        <w:rPr>
+          <w:rFonts w:ascii="Times New Roman" w:hAnsi="Times New Roman"/>
+          <w:b/>
+          <w:sz w:val="16"/>
+          <w:szCs w:val="16"/>
+        </w:rPr>
+        <w:t xml:space="preserve"> </w:t>
+      </w:r>
+      <w:r>
+        <w:rPr>
+          <w:rFonts w:ascii="Times New Roman" w:hAnsi="Times New Roman"/>
+          <w:sz w:val="16"/>
+          <w:szCs w:val="16"/>
+        </w:rPr>
+        <w:t xml:space="preserve">et répondant au </w:t>
+      </w:r>
+      <w:bookmarkStart w:id="14" w:name="_Hlk177460636"/>
+      <w:bookmarkStart w:id="15" w:name="_Hlk184337930"/>
+      <w:r>
+        <w:rPr>
+          <w:rFonts w:ascii="Times New Roman" w:hAnsi="Times New Roman"/>
+          <w:b/>
+          <w:bCs/>
+          <w:sz w:val="16"/>
+          <w:szCs w:val="16"/>
+        </w:rPr>
+        <w:t>${</w:t>
+      </w:r>
+      <w:proofErr w:type="spellStart"/>
+      <w:r>
+        <w:rPr>
+          <w:rFonts w:ascii="Times New Roman" w:hAnsi="Times New Roman"/>
+          <w:b/>
+          <w:bCs/>
+          <w:sz w:val="16"/>
+          <w:szCs w:val="16"/>
+        </w:rPr>
+        <w:t>representative_phone_number</w:t>
+      </w:r>
+      <w:proofErr w:type="spellEnd"/>
+      <w:r>
+        <w:rPr>
+          <w:rFonts w:ascii="Times New Roman" w:hAnsi="Times New Roman"/>
+          <w:b/>
+          <w:bCs/>
+          <w:sz w:val="16"/>
+          <w:szCs w:val="16"/>
+        </w:rPr>
+        <w:t>}</w:t>
       </w:r>
       <w:bookmarkEnd w:id="14"/>
       <w:r>
         <w:rPr>
-          <w:rFonts w:ascii="Times New Roman" w:hAnsi="Times New Roman"/>
-          <w:b/>
+          <w:rFonts w:ascii="Times New Roman" w:eastAsia="Times New Roman" w:hAnsi="Times New Roman"/>
+          <w:b/>
+          <w:bCs/>
+          <w:sz w:val="16"/>
+          <w:szCs w:val="16"/>
+          <w:lang w:eastAsia="fr-FR"/>
+        </w:rPr>
+        <w:t>,</w:t>
+      </w:r>
+      <w:bookmarkEnd w:id="15"/>
+    </w:p>
+    <w:p>
+      <w:pPr>
+        <w:spacing w:after="0"/>
+        <w:jc w:val="both"/>
+        <w:rPr>
+          <w:rFonts w:ascii="Times New Roman" w:hAnsi="Times New Roman"/>
+          <w:bCs/>
+          <w:sz w:val="16"/>
+          <w:szCs w:val="16"/>
+          <w:lang w:val="fr-GA"/>
+        </w:rPr>
+      </w:pPr>
+      <w:bookmarkStart w:id="16" w:name="_Hlk184790487"/>
+      <w:r>
+        <w:rPr>
+          <w:rFonts w:ascii="Times New Roman" w:hAnsi="Times New Roman"/>
+          <w:bCs/>
+          <w:sz w:val="16"/>
+          <w:szCs w:val="16"/>
+        </w:rPr>
+        <w:t>Fonction :</w:t>
+      </w:r>
+      <w:r>
+        <w:rPr>
+          <w:rFonts w:ascii="Times New Roman" w:hAnsi="Times New Roman"/>
           <w:bCs/>
           <w:sz w:val="16"/>
           <w:szCs w:val="16"/>
@@ -982,56 +1255,105 @@
       <w:r>
         <w:rPr>
           <w:rFonts w:ascii="Times New Roman" w:hAnsi="Times New Roman"/>
-          <w:sz w:val="16"/>
-          <w:szCs w:val="16"/>
-        </w:rPr>
-        <w:t xml:space="preserve">ouvert dans les livres de </w:t>
-      </w:r>
-      <w:r>
-        <w:rPr>
-          <w:rFonts w:ascii="Times New Roman" w:hAnsi="Times New Roman"/>
-          <w:b/>
-          <w:bCs/>
-          <w:sz w:val="16"/>
-          <w:szCs w:val="16"/>
-        </w:rPr>
-        <w:t>COFINA Gabon</w:t>
-      </w:r>
-      <w:r>
-        <w:rPr>
-          <w:rFonts w:ascii="Times New Roman" w:hAnsi="Times New Roman"/>
-          <w:sz w:val="16"/>
-          <w:szCs w:val="16"/>
-        </w:rPr>
-        <w:t xml:space="preserve"> et répondant au </w:t>
-      </w:r>
-      <w:bookmarkStart w:id="15" w:name="_Hlk177460636"/>
-      <w:bookmarkStart w:id="16" w:name="_Hlk184337930"/>
-      <w:r>
-        <w:rPr>
-          <w:rFonts w:ascii="Times New Roman" w:hAnsi="Times New Roman"/>
-          <w:b/>
-          <w:bCs/>
-          <w:sz w:val="16"/>
-          <w:szCs w:val="16"/>
-        </w:rPr>
-        <w:t>${representative_phone_number}</w:t>
-      </w:r>
-      <w:bookmarkEnd w:id="15"/>
-      <w:r>
-        <w:rPr>
-          <w:rFonts w:ascii="Times New Roman" w:eastAsia="Times New Roman" w:hAnsi="Times New Roman"/>
-          <w:b/>
-          <w:bCs/>
-          <w:sz w:val="16"/>
-          <w:szCs w:val="16"/>
-          <w:lang w:eastAsia="fr-FR"/>
-        </w:rPr>
-        <w:t>,</w:t>
-      </w:r>
-      <w:bookmarkEnd w:id="16"/>
-    </w:p>
-    <w:bookmarkEnd w:id="6"/>
+          <w:b/>
+          <w:sz w:val="16"/>
+          <w:szCs w:val="16"/>
+        </w:rPr>
+        <w:t>${</w:t>
+      </w:r>
+      <w:proofErr w:type="spellStart"/>
+      <w:r>
+        <w:rPr>
+          <w:rFonts w:ascii="Times New Roman" w:hAnsi="Times New Roman"/>
+          <w:b/>
+          <w:sz w:val="16"/>
+          <w:szCs w:val="16"/>
+        </w:rPr>
+        <w:t>verbal_</w:t>
+      </w:r>
+      <w:proofErr w:type="gramStart"/>
+      <w:r>
+        <w:rPr>
+          <w:rFonts w:ascii="Times New Roman" w:hAnsi="Times New Roman"/>
+          <w:b/>
+          <w:sz w:val="16"/>
+          <w:szCs w:val="16"/>
+        </w:rPr>
+        <w:t>trial.activity</w:t>
+      </w:r>
+      <w:proofErr w:type="spellEnd"/>
+      <w:proofErr w:type="gramEnd"/>
+      <w:r>
+        <w:rPr>
+          <w:rFonts w:ascii="Times New Roman" w:hAnsi="Times New Roman"/>
+          <w:b/>
+          <w:sz w:val="16"/>
+          <w:szCs w:val="16"/>
+        </w:rPr>
+        <w:t>}</w:t>
+      </w:r>
+    </w:p>
+    <w:p>
+      <w:pPr>
+        <w:spacing w:after="0"/>
+        <w:jc w:val="both"/>
+        <w:rPr>
+          <w:rFonts w:ascii="Times New Roman" w:hAnsi="Times New Roman"/>
+          <w:bCs/>
+          <w:sz w:val="16"/>
+          <w:szCs w:val="16"/>
+        </w:rPr>
+      </w:pPr>
+      <w:r>
+        <w:rPr>
+          <w:rFonts w:ascii="Times New Roman" w:hAnsi="Times New Roman"/>
+          <w:bCs/>
+          <w:sz w:val="16"/>
+          <w:szCs w:val="16"/>
+        </w:rPr>
+        <w:t>Nationalité</w:t>
+      </w:r>
+      <w:r>
+        <w:rPr>
+          <w:rFonts w:ascii="Times New Roman" w:hAnsi="Times New Roman"/>
+          <w:bCs/>
+          <w:sz w:val="16"/>
+          <w:szCs w:val="16"/>
+        </w:rPr>
+        <w:t xml:space="preserve"> : </w:t>
+      </w:r>
+      <w:r>
+        <w:rPr>
+          <w:rFonts w:ascii="Times New Roman" w:hAnsi="Times New Roman"/>
+          <w:b/>
+          <w:sz w:val="16"/>
+          <w:szCs w:val="16"/>
+        </w:rPr>
+        <w:t>${</w:t>
+      </w:r>
+      <w:proofErr w:type="spellStart"/>
+      <w:r>
+        <w:rPr>
+          <w:rFonts w:ascii="Times New Roman" w:hAnsi="Times New Roman"/>
+          <w:b/>
+          <w:sz w:val="16"/>
+          <w:szCs w:val="16"/>
+        </w:rPr>
+        <w:t>representative_nationality</w:t>
+      </w:r>
+      <w:proofErr w:type="spellEnd"/>
+      <w:r>
+        <w:rPr>
+          <w:rFonts w:ascii="Times New Roman" w:hAnsi="Times New Roman"/>
+          <w:b/>
+          <w:sz w:val="16"/>
+          <w:szCs w:val="16"/>
+        </w:rPr>
+        <w:t>}</w:t>
+      </w:r>
+    </w:p>
+    <w:bookmarkEnd w:id="7"/>
+    <w:bookmarkEnd w:id="16"/>
     <w:p>
       <w:pPr>
         <w:spacing w:after="0"/>
@@ -1516,7 +1838,38 @@
           <w:sz w:val="16"/>
           <w:szCs w:val="16"/>
         </w:rPr>
-        <w:t>Montant : ${verbal_trial.amount} FCFA</w:t>
+        <w:t>Montant : ${</w:t>
+      </w:r>
+      <w:proofErr w:type="spellStart"/>
+      <w:r>
+        <w:rPr>
+          <w:rFonts w:ascii="Times New Roman" w:hAnsi="Times New Roman"/>
+          <w:b/>
+          <w:sz w:val="16"/>
+          <w:szCs w:val="16"/>
+        </w:rPr>
+        <w:t>verbal_</w:t>
+      </w:r>
+      <w:proofErr w:type="gramStart"/>
+      <w:r>
+        <w:rPr>
+          <w:rFonts w:ascii="Times New Roman" w:hAnsi="Times New Roman"/>
+          <w:b/>
+          <w:sz w:val="16"/>
+          <w:szCs w:val="16"/>
+        </w:rPr>
+        <w:t>trial.amount</w:t>
+      </w:r>
+      <w:proofErr w:type="spellEnd"/>
+      <w:proofErr w:type="gramEnd"/>
+      <w:r>
+        <w:rPr>
+          <w:rFonts w:ascii="Times New Roman" w:hAnsi="Times New Roman"/>
+          <w:b/>
+          <w:sz w:val="16"/>
+          <w:szCs w:val="16"/>
+        </w:rPr>
+        <w:t>} FCFA</w:t>
       </w:r>
     </w:p>
     <w:p>
@@ -1541,7 +1894,38 @@
           <w:sz w:val="16"/>
           <w:szCs w:val="16"/>
         </w:rPr>
-        <w:t>Durée : ${verbal_trial.duration} mois</w:t>
+        <w:t>Durée : ${</w:t>
+      </w:r>
+      <w:proofErr w:type="spellStart"/>
+      <w:r>
+        <w:rPr>
+          <w:rFonts w:ascii="Times New Roman" w:hAnsi="Times New Roman"/>
+          <w:b/>
+          <w:sz w:val="16"/>
+          <w:szCs w:val="16"/>
+        </w:rPr>
+        <w:t>verbal_</w:t>
+      </w:r>
+      <w:proofErr w:type="gramStart"/>
+      <w:r>
+        <w:rPr>
+          <w:rFonts w:ascii="Times New Roman" w:hAnsi="Times New Roman"/>
+          <w:b/>
+          <w:sz w:val="16"/>
+          <w:szCs w:val="16"/>
+        </w:rPr>
+        <w:t>trial.duration</w:t>
+      </w:r>
+      <w:proofErr w:type="spellEnd"/>
+      <w:proofErr w:type="gramEnd"/>
+      <w:r>
+        <w:rPr>
+          <w:rFonts w:ascii="Times New Roman" w:hAnsi="Times New Roman"/>
+          <w:b/>
+          <w:sz w:val="16"/>
+          <w:szCs w:val="16"/>
+        </w:rPr>
+        <w:t>} mois</w:t>
       </w:r>
     </w:p>
     <w:p>
@@ -1570,6 +1954,7 @@
         </w:rPr>
         <w:t>Taux : ${</w:t>
       </w:r>
+      <w:proofErr w:type="spellStart"/>
       <w:r>
         <w:rPr>
           <w:rFonts w:ascii="Times New Roman" w:hAnsi="Times New Roman"/>
@@ -1580,14 +1965,35 @@
         </w:rPr>
         <w:t>taux_mensuel</w:t>
       </w:r>
-      <w:r>
-        <w:rPr>
-          <w:rFonts w:ascii="Times New Roman" w:hAnsi="Times New Roman"/>
-          <w:b/>
-          <w:sz w:val="16"/>
-          <w:szCs w:val="16"/>
-        </w:rPr>
-        <w:t>} % mensuel soit ${verbal_trial.tax_fee_interest_rate} % annuel</w:t>
+      <w:proofErr w:type="spellEnd"/>
+      <w:r>
+        <w:rPr>
+          <w:rFonts w:ascii="Times New Roman" w:hAnsi="Times New Roman"/>
+          <w:b/>
+          <w:sz w:val="16"/>
+          <w:szCs w:val="16"/>
+        </w:rPr>
+        <w:t>} % mensuel soit ${</w:t>
+      </w:r>
+      <w:proofErr w:type="spellStart"/>
+      <w:r>
+        <w:rPr>
+          <w:rFonts w:ascii="Times New Roman" w:hAnsi="Times New Roman"/>
+          <w:b/>
+          <w:sz w:val="16"/>
+          <w:szCs w:val="16"/>
+        </w:rPr>
+        <w:t>verbal_trial.tax_fee_interest_rate</w:t>
+      </w:r>
+      <w:proofErr w:type="spellEnd"/>
+      <w:r>
+        <w:rPr>
+          <w:rFonts w:ascii="Times New Roman" w:hAnsi="Times New Roman"/>
+          <w:b/>
+          <w:sz w:val="16"/>
+          <w:szCs w:val="16"/>
+        </w:rPr>
+        <w:t>} % annuel</w:t>
       </w:r>
     </w:p>
     <w:p>
@@ -1617,6 +2023,7 @@
         </w:rPr>
         <w:t> Frais de dossier : ${</w:t>
       </w:r>
+      <w:proofErr w:type="spellStart"/>
       <w:r>
         <w:rPr>
           <w:rFonts w:ascii="Times New Roman" w:hAnsi="Times New Roman"/>
@@ -1625,7 +2032,18 @@
           <w:szCs w:val="16"/>
           <w:lang w:val="fr-GA"/>
         </w:rPr>
-        <w:t xml:space="preserve">frais_dossier} </w:t>
+        <w:t>frais_dossier</w:t>
+      </w:r>
+      <w:proofErr w:type="spellEnd"/>
+      <w:r>
+        <w:rPr>
+          <w:rFonts w:ascii="Times New Roman" w:hAnsi="Times New Roman"/>
+          <w:b/>
+          <w:sz w:val="16"/>
+          <w:szCs w:val="16"/>
+          <w:lang w:val="fr-GA"/>
+        </w:rPr>
+        <w:t xml:space="preserve">} </w:t>
       </w:r>
       <w:r>
         <w:rPr>
@@ -1636,6 +2054,7 @@
         </w:rPr>
         <w:t>FCFA soit ${</w:t>
       </w:r>
+      <w:proofErr w:type="spellStart"/>
       <w:r>
         <w:rPr>
           <w:rFonts w:ascii="Times New Roman" w:hAnsi="Times New Roman"/>
@@ -1644,8 +2063,31 @@
           <w:szCs w:val="16"/>
           <w:lang w:val="fr-GA"/>
         </w:rPr>
-        <w:t>verbal_trial.administrative_fees_percentage</w:t>
-      </w:r>
+        <w:t>verbal_</w:t>
+      </w:r>
+      <w:proofErr w:type="gramStart"/>
+      <w:r>
+        <w:rPr>
+          <w:rFonts w:ascii="Times New Roman" w:hAnsi="Times New Roman"/>
+          <w:b/>
+          <w:sz w:val="16"/>
+          <w:szCs w:val="16"/>
+          <w:lang w:val="fr-GA"/>
+        </w:rPr>
+        <w:t>trial.administrative</w:t>
+      </w:r>
+      <w:proofErr w:type="gramEnd"/>
+      <w:r>
+        <w:rPr>
+          <w:rFonts w:ascii="Times New Roman" w:hAnsi="Times New Roman"/>
+          <w:b/>
+          <w:sz w:val="16"/>
+          <w:szCs w:val="16"/>
+          <w:lang w:val="fr-GA"/>
+        </w:rPr>
+        <w:t>_fees_percentage</w:t>
+      </w:r>
+      <w:proofErr w:type="spellEnd"/>
       <w:r>
         <w:rPr>
           <w:rFonts w:ascii="Times New Roman" w:hAnsi="Times New Roman"/>
@@ -1691,6 +2133,7 @@
         </w:rPr>
         <w:t>Assurance : ${</w:t>
       </w:r>
+      <w:proofErr w:type="spellStart"/>
       <w:r>
         <w:rPr>
           <w:rFonts w:ascii="Times New Roman" w:hAnsi="Times New Roman"/>
@@ -1711,6 +2154,7 @@
         </w:rPr>
         <w:t>_</w:t>
       </w:r>
+      <w:proofErr w:type="gramStart"/>
       <w:r>
         <w:rPr>
           <w:rFonts w:ascii="Times New Roman" w:hAnsi="Times New Roman"/>
@@ -1719,8 +2163,20 @@
           <w:szCs w:val="16"/>
           <w:lang w:val="fr-GA"/>
         </w:rPr>
-        <w:t>trial.insurance_premium</w:t>
-      </w:r>
+        <w:t>trial.insurance</w:t>
+      </w:r>
+      <w:proofErr w:type="gramEnd"/>
+      <w:r>
+        <w:rPr>
+          <w:rFonts w:ascii="Times New Roman" w:hAnsi="Times New Roman"/>
+          <w:b/>
+          <w:sz w:val="16"/>
+          <w:szCs w:val="16"/>
+          <w:lang w:val="fr-GA"/>
+        </w:rPr>
+        <w:t>_premium</w:t>
+      </w:r>
+      <w:proofErr w:type="spellEnd"/>
       <w:r>
         <w:rPr>
           <w:rFonts w:ascii="Times New Roman" w:hAnsi="Times New Roman"/>
@@ -1762,7 +2218,47 @@
           <w:sz w:val="16"/>
           <w:szCs w:val="16"/>
         </w:rPr>
-        <w:t xml:space="preserve">${verbal_trial.frais_administration} </w:t>
+        <w:t>${</w:t>
+      </w:r>
+      <w:proofErr w:type="spellStart"/>
+      <w:r>
+        <w:rPr>
+          <w:rFonts w:ascii="Times New Roman" w:hAnsi="Times New Roman"/>
+          <w:b/>
+          <w:sz w:val="16"/>
+          <w:szCs w:val="16"/>
+        </w:rPr>
+        <w:t>verbal_</w:t>
+      </w:r>
+      <w:proofErr w:type="gramStart"/>
+      <w:r>
+        <w:rPr>
+          <w:rFonts w:ascii="Times New Roman" w:hAnsi="Times New Roman"/>
+          <w:b/>
+          <w:sz w:val="16"/>
+          <w:szCs w:val="16"/>
+        </w:rPr>
+        <w:t>trial.frais</w:t>
+      </w:r>
+      <w:proofErr w:type="gramEnd"/>
+      <w:r>
+        <w:rPr>
+          <w:rFonts w:ascii="Times New Roman" w:hAnsi="Times New Roman"/>
+          <w:b/>
+          <w:sz w:val="16"/>
+          <w:szCs w:val="16"/>
+        </w:rPr>
+        <w:t>_administration</w:t>
+      </w:r>
+      <w:proofErr w:type="spellEnd"/>
+      <w:r>
+        <w:rPr>
+          <w:rFonts w:ascii="Times New Roman" w:hAnsi="Times New Roman"/>
+          <w:b/>
+          <w:sz w:val="16"/>
+          <w:szCs w:val="16"/>
+        </w:rPr>
+        <w:t xml:space="preserve">} </w:t>
       </w:r>
       <w:r>
         <w:rPr>
@@ -1799,7 +2295,27 @@
           <w:sz w:val="16"/>
           <w:szCs w:val="16"/>
         </w:rPr>
-        <w:t>Date de la première échéance : ${date_of_first_echeance}.</w:t>
+        <w:t>Date de la première échéance : ${</w:t>
+      </w:r>
+      <w:proofErr w:type="spellStart"/>
+      <w:r>
+        <w:rPr>
+          <w:rFonts w:ascii="Times New Roman" w:hAnsi="Times New Roman"/>
+          <w:b/>
+          <w:sz w:val="16"/>
+          <w:szCs w:val="16"/>
+        </w:rPr>
+        <w:t>date_of_first_echeance</w:t>
+      </w:r>
+      <w:proofErr w:type="spellEnd"/>
+      <w:r>
+        <w:rPr>
+          <w:rFonts w:ascii="Times New Roman" w:hAnsi="Times New Roman"/>
+          <w:b/>
+          <w:sz w:val="16"/>
+          <w:szCs w:val="16"/>
+        </w:rPr>
+        <w:t>}.</w:t>
       </w:r>
     </w:p>
     <w:bookmarkEnd w:id="21"/>
@@ -1905,7 +2421,17 @@
           <w:sz w:val="16"/>
           <w:szCs w:val="16"/>
         </w:rPr>
-        <w:t>${verbal</w:t>
+        <w:t>${</w:t>
+      </w:r>
+      <w:proofErr w:type="spellStart"/>
+      <w:r>
+        <w:rPr>
+          <w:rFonts w:ascii="Times New Roman" w:hAnsi="Times New Roman"/>
+          <w:b/>
+          <w:sz w:val="16"/>
+          <w:szCs w:val="16"/>
+        </w:rPr>
+        <w:t>verbal</w:t>
       </w:r>
       <w:r>
         <w:rPr>
@@ -1916,14 +2442,26 @@
         </w:rPr>
         <w:t>_</w:t>
       </w:r>
-      <w:r>
-        <w:rPr>
-          <w:rFonts w:ascii="Times New Roman" w:hAnsi="Times New Roman"/>
-          <w:b/>
-          <w:sz w:val="16"/>
-          <w:szCs w:val="16"/>
-        </w:rPr>
-        <w:t>trial.duration}</w:t>
+      <w:proofErr w:type="gramStart"/>
+      <w:r>
+        <w:rPr>
+          <w:rFonts w:ascii="Times New Roman" w:hAnsi="Times New Roman"/>
+          <w:b/>
+          <w:sz w:val="16"/>
+          <w:szCs w:val="16"/>
+        </w:rPr>
+        <w:t>trial.duration</w:t>
+      </w:r>
+      <w:proofErr w:type="spellEnd"/>
+      <w:proofErr w:type="gramEnd"/>
+      <w:r>
+        <w:rPr>
+          <w:rFonts w:ascii="Times New Roman" w:hAnsi="Times New Roman"/>
+          <w:b/>
+          <w:sz w:val="16"/>
+          <w:szCs w:val="16"/>
+        </w:rPr>
+        <w:t>}</w:t>
       </w:r>
       <w:r>
         <w:rPr>
@@ -2036,6 +2574,7 @@
         </w:rPr>
         <w:t>${</w:t>
       </w:r>
+      <w:proofErr w:type="spellStart"/>
       <w:r>
         <w:rPr>
           <w:rFonts w:ascii="Times New Roman" w:hAnsi="Times New Roman"/>
@@ -2054,6 +2593,7 @@
         </w:rPr>
         <w:t>_</w:t>
       </w:r>
+      <w:proofErr w:type="gramStart"/>
       <w:r>
         <w:rPr>
           <w:rFonts w:ascii="Times New Roman" w:hAnsi="Times New Roman"/>
@@ -2063,6 +2603,8 @@
         </w:rPr>
         <w:t>trial.duration</w:t>
       </w:r>
+      <w:proofErr w:type="spellEnd"/>
+      <w:proofErr w:type="gramEnd"/>
       <w:r>
         <w:rPr>
           <w:rFonts w:ascii="Times New Roman" w:hAnsi="Times New Roman"/>
@@ -2180,6 +2722,88 @@
           <w:sz w:val="16"/>
           <w:szCs w:val="16"/>
         </w:rPr>
+        <w:t>${</w:t>
+      </w:r>
+      <w:proofErr w:type="spellStart"/>
+      <w:r>
+        <w:rPr>
+          <w:rFonts w:ascii="Times New Roman" w:hAnsi="Times New Roman"/>
+          <w:b/>
+          <w:bCs/>
+          <w:sz w:val="16"/>
+          <w:szCs w:val="16"/>
+        </w:rPr>
+        <w:t>due</w:t>
+      </w:r>
+      <w:r>
+        <w:rPr>
+          <w:rFonts w:ascii="Times New Roman" w:hAnsi="Times New Roman"/>
+          <w:b/>
+          <w:bCs/>
+          <w:sz w:val="16"/>
+          <w:szCs w:val="16"/>
+        </w:rPr>
+        <w:t>_</w:t>
+      </w:r>
+      <w:r>
+        <w:rPr>
+          <w:rFonts w:ascii="Times New Roman" w:hAnsi="Times New Roman"/>
+          <w:b/>
+          <w:bCs/>
+          <w:sz w:val="16"/>
+          <w:szCs w:val="16"/>
+        </w:rPr>
+        <w:t>amount</w:t>
+      </w:r>
+      <w:proofErr w:type="spellEnd"/>
+      <w:r>
+        <w:rPr>
+          <w:rFonts w:ascii="Times New Roman" w:hAnsi="Times New Roman"/>
+          <w:b/>
+          <w:bCs/>
+          <w:sz w:val="16"/>
+          <w:szCs w:val="16"/>
+        </w:rPr>
+        <w:t>}</w:t>
+      </w:r>
+      <w:r>
+        <w:rPr>
+          <w:rFonts w:ascii="Times New Roman" w:hAnsi="Times New Roman"/>
+          <w:b/>
+          <w:bCs/>
+          <w:sz w:val="16"/>
+          <w:szCs w:val="16"/>
+        </w:rPr>
+        <w:t xml:space="preserve"> </w:t>
+      </w:r>
+      <w:r>
+        <w:rPr>
+          <w:rFonts w:ascii="Times New Roman" w:hAnsi="Times New Roman"/>
+          <w:b/>
+          <w:bCs/>
+          <w:sz w:val="16"/>
+          <w:szCs w:val="16"/>
+        </w:rPr>
+        <w:t xml:space="preserve">FCFA </w:t>
+      </w:r>
+      <w:r>
+        <w:rPr>
+          <w:rFonts w:ascii="Times New Roman" w:hAnsi="Times New Roman"/>
+          <w:b/>
+          <w:bCs/>
+          <w:sz w:val="16"/>
+          <w:szCs w:val="16"/>
+        </w:rPr>
+        <w:t>(</w:t>
+      </w:r>
+      <w:r>
+        <w:rPr>
+          <w:rFonts w:ascii="Times New Roman" w:hAnsi="Times New Roman"/>
+          <w:b/>
+          <w:bCs/>
+          <w:sz w:val="16"/>
+          <w:szCs w:val="16"/>
+        </w:rPr>
         <w:t>${due</w:t>
       </w:r>
       <w:r>
@@ -2200,124 +2824,64 @@
           <w:sz w:val="16"/>
           <w:szCs w:val="16"/>
         </w:rPr>
-        <w:t>amount}</w:t>
-      </w:r>
-      <w:r>
-        <w:rPr>
-          <w:rFonts w:ascii="Times New Roman" w:hAnsi="Times New Roman"/>
-          <w:b/>
-          <w:bCs/>
-          <w:sz w:val="16"/>
-          <w:szCs w:val="16"/>
-        </w:rPr>
+        <w:t xml:space="preserve">amount.fr} </w:t>
+      </w:r>
+      <w:r>
+        <w:rPr>
+          <w:rFonts w:ascii="Times New Roman" w:hAnsi="Times New Roman"/>
+          <w:b/>
+          <w:bCs/>
+          <w:sz w:val="16"/>
+          <w:szCs w:val="16"/>
+        </w:rPr>
+        <w:t>Franc CFA</w:t>
+      </w:r>
+      <w:r>
+        <w:rPr>
+          <w:rFonts w:ascii="Times New Roman" w:hAnsi="Times New Roman"/>
+          <w:b/>
+          <w:bCs/>
+          <w:sz w:val="16"/>
+          <w:szCs w:val="16"/>
+        </w:rPr>
+        <w:t>)</w:t>
+      </w:r>
+      <w:bookmarkEnd w:id="27"/>
+      <w:r>
+        <w:rPr>
+          <w:rFonts w:ascii="Times New Roman" w:hAnsi="Times New Roman"/>
+          <w:b/>
+          <w:bCs/>
+          <w:sz w:val="16"/>
+          <w:szCs w:val="16"/>
+        </w:rPr>
+        <w:t xml:space="preserve">, </w:t>
+      </w:r>
+    </w:p>
+    <w:p>
+      <w:pPr>
+        <w:jc w:val="both"/>
+        <w:rPr>
+          <w:rFonts w:ascii="Times New Roman" w:hAnsi="Times New Roman"/>
+          <w:b/>
+          <w:bCs/>
+          <w:sz w:val="16"/>
+          <w:szCs w:val="16"/>
+        </w:rPr>
+      </w:pPr>
+      <w:r>
+        <w:rPr>
+          <w:rFonts w:ascii="Times New Roman" w:hAnsi="Times New Roman"/>
+          <w:b/>
+          <w:bCs/>
+          <w:sz w:val="16"/>
+          <w:szCs w:val="16"/>
+        </w:rPr>
+        <w:t>D’autres échéances de</w:t>
+      </w:r>
+      <w:r>
         <w:t xml:space="preserve"> </w:t>
       </w:r>
-      <w:r>
-        <w:rPr>
-          <w:rFonts w:ascii="Times New Roman" w:hAnsi="Times New Roman"/>
-          <w:b/>
-          <w:bCs/>
-          <w:sz w:val="16"/>
-          <w:szCs w:val="16"/>
-        </w:rPr>
-        <w:t xml:space="preserve">FCFA </w:t>
-      </w:r>
-      <w:r>
-        <w:rPr>
-          <w:rFonts w:ascii="Times New Roman" w:hAnsi="Times New Roman"/>
-          <w:b/>
-          <w:bCs/>
-          <w:sz w:val="16"/>
-          <w:szCs w:val="16"/>
-        </w:rPr>
-        <w:t>(</w:t>
-      </w:r>
-      <w:r>
-        <w:rPr>
-          <w:rFonts w:ascii="Times New Roman" w:hAnsi="Times New Roman"/>
-          <w:b/>
-          <w:bCs/>
-          <w:sz w:val="16"/>
-          <w:szCs w:val="16"/>
-        </w:rPr>
-        <w:t>${due</w:t>
-      </w:r>
-      <w:r>
-        <w:rPr>
-          <w:rFonts w:ascii="Times New Roman" w:hAnsi="Times New Roman"/>
-          <w:b/>
-          <w:bCs/>
-          <w:sz w:val="16"/>
-          <w:szCs w:val="16"/>
-        </w:rPr>
-        <w:t>_</w:t>
-      </w:r>
-      <w:r>
-        <w:rPr>
-          <w:rFonts w:ascii="Times New Roman" w:hAnsi="Times New Roman"/>
-          <w:b/>
-          <w:bCs/>
-          <w:sz w:val="16"/>
-          <w:szCs w:val="16"/>
-        </w:rPr>
-        <w:t xml:space="preserve">amount.fr} </w:t>
-      </w:r>
-      <w:r>
-        <w:rPr>
-          <w:rFonts w:ascii="Times New Roman" w:hAnsi="Times New Roman"/>
-          <w:b/>
-          <w:bCs/>
-          <w:sz w:val="16"/>
-          <w:szCs w:val="16"/>
-        </w:rPr>
-        <w:t>Franc CFA</w:t>
-      </w:r>
-      <w:r>
-        <w:rPr>
-          <w:rFonts w:ascii="Times New Roman" w:hAnsi="Times New Roman"/>
-          <w:b/>
-          <w:bCs/>
-          <w:sz w:val="16"/>
-          <w:szCs w:val="16"/>
-        </w:rPr>
-        <w:t>)</w:t>
-      </w:r>
-      <w:bookmarkEnd w:id="27"/>
-      <w:r>
-        <w:rPr>
-          <w:rFonts w:ascii="Times New Roman" w:hAnsi="Times New Roman"/>
-          <w:b/>
-          <w:bCs/>
-          <w:sz w:val="16"/>
-          <w:szCs w:val="16"/>
-        </w:rPr>
-        <w:t xml:space="preserve">, </w:t>
-      </w:r>
-    </w:p>
-    <w:p>
-      <w:pPr>
-        <w:jc w:val="both"/>
-        <w:rPr>
-          <w:rFonts w:ascii="Times New Roman" w:hAnsi="Times New Roman"/>
-          <w:b/>
-          <w:bCs/>
-          <w:sz w:val="16"/>
-          <w:szCs w:val="16"/>
-        </w:rPr>
-      </w:pPr>
-      <w:r>
-        <w:rPr>
-          <w:rFonts w:ascii="Times New Roman" w:hAnsi="Times New Roman"/>
-          <w:b/>
-          <w:bCs/>
-          <w:sz w:val="16"/>
-          <w:szCs w:val="16"/>
-        </w:rPr>
-        <w:t>D’autres échéances de</w:t>
-      </w:r>
-      <w:r>
-        <w:t xml:space="preserve"> </w:t>
-      </w:r>
       <w:bookmarkStart w:id="29" w:name="_Hlk184190029"/>
       <w:r>
         <w:rPr>
@@ -2329,6 +2893,7 @@
         </w:rPr>
         <w:t>${</w:t>
       </w:r>
+      <w:proofErr w:type="spellStart"/>
       <w:r>
         <w:rPr>
           <w:rFonts w:ascii="Times New Roman" w:hAnsi="Times New Roman"/>
@@ -2339,6 +2904,7 @@
         </w:rPr>
         <w:t>montant_second_ech</w:t>
       </w:r>
+      <w:proofErr w:type="spellEnd"/>
       <w:r>
         <w:rPr>
           <w:rFonts w:ascii="Times New Roman" w:hAnsi="Times New Roman"/>
@@ -2465,6 +3031,7 @@
         </w:rPr>
         <w:t>${</w:t>
       </w:r>
+      <w:proofErr w:type="spellStart"/>
       <w:r>
         <w:rPr>
           <w:rFonts w:ascii="Times New Roman" w:hAnsi="Times New Roman"/>
@@ -2475,6 +3042,7 @@
         </w:rPr>
         <w:t>montant_troisieme_ech</w:t>
       </w:r>
+      <w:proofErr w:type="spellEnd"/>
       <w:r>
         <w:rPr>
           <w:rFonts w:ascii="Times New Roman" w:hAnsi="Times New Roman"/>
@@ -2544,15 +3112,27 @@
         </w:rPr>
         <w:t>${</w:t>
       </w:r>
-      <w:r>
-        <w:rPr>
-          <w:rFonts w:ascii="Times New Roman" w:hAnsi="Times New Roman"/>
-          <w:b/>
-          <w:sz w:val="16"/>
-          <w:szCs w:val="16"/>
-        </w:rPr>
-        <w:t>date_of_first_echeance</w:t>
-      </w:r>
+      <w:proofErr w:type="spellStart"/>
+      <w:r>
+        <w:rPr>
+          <w:rFonts w:ascii="Times New Roman" w:hAnsi="Times New Roman"/>
+          <w:b/>
+          <w:sz w:val="16"/>
+          <w:szCs w:val="16"/>
+        </w:rPr>
+        <w:t>date_of_first_</w:t>
+      </w:r>
+      <w:proofErr w:type="gramStart"/>
+      <w:r>
+        <w:rPr>
+          <w:rFonts w:ascii="Times New Roman" w:hAnsi="Times New Roman"/>
+          <w:b/>
+          <w:sz w:val="16"/>
+          <w:szCs w:val="16"/>
+        </w:rPr>
+        <w:t>echeance</w:t>
+      </w:r>
+      <w:proofErr w:type="spellEnd"/>
       <w:r>
         <w:rPr>
           <w:rFonts w:ascii="Times New Roman" w:hAnsi="Times New Roman"/>
@@ -2579,7 +3159,16 @@
           <w:sz w:val="16"/>
           <w:szCs w:val="16"/>
         </w:rPr>
-        <w:t>et la dernière échéance est fixée pour</w:t>
+        <w:t>et</w:t>
+      </w:r>
+      <w:proofErr w:type="gramEnd"/>
+      <w:r>
+        <w:rPr>
+          <w:rFonts w:ascii="Times New Roman" w:hAnsi="Times New Roman"/>
+          <w:sz w:val="16"/>
+          <w:szCs w:val="16"/>
+        </w:rPr>
+        <w:t xml:space="preserve"> la dernière échéance est fixée pour</w:t>
       </w:r>
       <w:r>
         <w:rPr>
@@ -2605,7 +3194,29 @@
           <w:sz w:val="16"/>
           <w:szCs w:val="16"/>
         </w:rPr>
-        <w:t>${date_of_last_echeance}</w:t>
+        <w:t>${</w:t>
+      </w:r>
+      <w:proofErr w:type="spellStart"/>
+      <w:r>
+        <w:rPr>
+          <w:rFonts w:ascii="Times New Roman" w:hAnsi="Times New Roman"/>
+          <w:b/>
+          <w:bCs/>
+          <w:sz w:val="16"/>
+          <w:szCs w:val="16"/>
+        </w:rPr>
+        <w:t>date_of_last_echeance</w:t>
+      </w:r>
+      <w:proofErr w:type="spellEnd"/>
+      <w:r>
+        <w:rPr>
+          <w:rFonts w:ascii="Times New Roman" w:hAnsi="Times New Roman"/>
+          <w:b/>
+          <w:bCs/>
+          <w:sz w:val="16"/>
+          <w:szCs w:val="16"/>
+        </w:rPr>
+        <w:t>}</w:t>
       </w:r>
       <w:r>
         <w:rPr>
@@ -2829,7 +3440,51 @@
           <w:sz w:val="16"/>
           <w:szCs w:val="16"/>
         </w:rPr>
-        <w:t>${verbal_trial.account_number}</w:t>
+        <w:t>${</w:t>
+      </w:r>
+      <w:proofErr w:type="spellStart"/>
+      <w:r>
+        <w:rPr>
+          <w:rFonts w:ascii="Times New Roman" w:hAnsi="Times New Roman"/>
+          <w:b/>
+          <w:bCs/>
+          <w:sz w:val="16"/>
+          <w:szCs w:val="16"/>
+        </w:rPr>
+        <w:t>verbal_</w:t>
+      </w:r>
+      <w:proofErr w:type="gramStart"/>
+      <w:r>
+        <w:rPr>
+          <w:rFonts w:ascii="Times New Roman" w:hAnsi="Times New Roman"/>
+          <w:b/>
+          <w:bCs/>
+          <w:sz w:val="16"/>
+          <w:szCs w:val="16"/>
+        </w:rPr>
+        <w:t>trial.account</w:t>
+      </w:r>
+      <w:proofErr w:type="gramEnd"/>
+      <w:r>
+        <w:rPr>
+          <w:rFonts w:ascii="Times New Roman" w:hAnsi="Times New Roman"/>
+          <w:b/>
+          <w:bCs/>
+          <w:sz w:val="16"/>
+          <w:szCs w:val="16"/>
+        </w:rPr>
+        <w:t>_number</w:t>
+      </w:r>
+      <w:proofErr w:type="spellEnd"/>
+      <w:r>
+        <w:rPr>
+          <w:rFonts w:ascii="Times New Roman" w:hAnsi="Times New Roman"/>
+          <w:b/>
+          <w:bCs/>
+          <w:sz w:val="16"/>
+          <w:szCs w:val="16"/>
+        </w:rPr>
+        <w:t>}</w:t>
       </w:r>
       <w:r>
         <w:rPr>
@@ -3144,48 +3799,155 @@
           <w:sz w:val="16"/>
           <w:szCs w:val="16"/>
         </w:rPr>
-        <w:t xml:space="preserve"> vient à constater que les fonds ont finalement été utilisés à une fin non conforme à l’objet du Prêt, elle pourra si bon </w:t>
-      </w:r>
-      <w:r>
-        <w:rPr>
-          <w:rFonts w:ascii="Times New Roman" w:hAnsi="Times New Roman"/>
-          <w:sz w:val="16"/>
-          <w:szCs w:val="16"/>
+        <w:t xml:space="preserve"> vient à constater que les fonds ont finalement été utilisés à une fin non conforme à l’objet du Prêt, elle pourra si bon lui semble, mais sans </w:t>
+      </w:r>
+      <w:r>
+        <w:rPr>
+          <w:rFonts w:ascii="Times New Roman" w:hAnsi="Times New Roman"/>
+          <w:sz w:val="16"/>
+          <w:szCs w:val="16"/>
+        </w:rPr>
+        <w:t>y être</w:t>
+      </w:r>
+      <w:r>
+        <w:rPr>
+          <w:rFonts w:ascii="Times New Roman" w:hAnsi="Times New Roman"/>
+          <w:sz w:val="16"/>
+          <w:szCs w:val="16"/>
+        </w:rPr>
+        <w:t xml:space="preserve"> tenue, </w:t>
+      </w:r>
+      <w:r>
+        <w:rPr>
+          <w:rFonts w:ascii="Times New Roman" w:hAnsi="Times New Roman"/>
+          <w:sz w:val="16"/>
+          <w:szCs w:val="16"/>
+        </w:rPr>
+        <w:t>prononcer la déchéance du terme</w:t>
+      </w:r>
+      <w:r>
+        <w:rPr>
+          <w:rFonts w:ascii="Times New Roman" w:hAnsi="Times New Roman"/>
+          <w:sz w:val="16"/>
+          <w:szCs w:val="16"/>
+        </w:rPr>
+        <w:t xml:space="preserve"> et exiger </w:t>
+      </w:r>
+      <w:r>
+        <w:rPr>
+          <w:rFonts w:ascii="Times New Roman" w:hAnsi="Times New Roman"/>
+          <w:sz w:val="16"/>
+          <w:szCs w:val="16"/>
+        </w:rPr>
+        <w:t>l</w:t>
+      </w:r>
+      <w:r>
+        <w:rPr>
+          <w:rFonts w:ascii="Times New Roman" w:hAnsi="Times New Roman"/>
+          <w:sz w:val="16"/>
+          <w:szCs w:val="16"/>
+        </w:rPr>
+        <w:t>e remboursement anticipé des sommes dues au titre du</w:t>
+      </w:r>
+      <w:r>
+        <w:rPr>
+          <w:rFonts w:ascii="Times New Roman" w:hAnsi="Times New Roman"/>
+          <w:sz w:val="16"/>
+          <w:szCs w:val="16"/>
+        </w:rPr>
+        <w:t xml:space="preserve"> présent</w:t>
+      </w:r>
+      <w:r>
+        <w:rPr>
+          <w:rFonts w:ascii="Times New Roman" w:hAnsi="Times New Roman"/>
+          <w:sz w:val="16"/>
+          <w:szCs w:val="16"/>
+        </w:rPr>
+        <w:t xml:space="preserve"> Prêt. </w:t>
+      </w:r>
+    </w:p>
+    <w:p>
+      <w:pPr>
+        <w:jc w:val="both"/>
+        <w:rPr>
+          <w:rFonts w:ascii="Times New Roman" w:hAnsi="Times New Roman"/>
+          <w:sz w:val="16"/>
+          <w:szCs w:val="16"/>
+        </w:rPr>
+      </w:pPr>
+      <w:r>
+        <w:rPr>
+          <w:rFonts w:ascii="Times New Roman" w:hAnsi="Times New Roman"/>
+          <w:b/>
+          <w:sz w:val="16"/>
+          <w:szCs w:val="16"/>
+          <w:u w:val="single"/>
         </w:rPr>
         <w:lastRenderedPageBreak/>
-        <w:t xml:space="preserve">lui semble, mais sans </w:t>
-      </w:r>
-      <w:r>
-        <w:rPr>
-          <w:rFonts w:ascii="Times New Roman" w:hAnsi="Times New Roman"/>
-          <w:sz w:val="16"/>
-          <w:szCs w:val="16"/>
-        </w:rPr>
-        <w:t>y être</w:t>
-      </w:r>
-      <w:r>
-        <w:rPr>
-          <w:rFonts w:ascii="Times New Roman" w:hAnsi="Times New Roman"/>
-          <w:sz w:val="16"/>
-          <w:szCs w:val="16"/>
-        </w:rPr>
-        <w:t xml:space="preserve"> tenue, </w:t>
-      </w:r>
-      <w:r>
-        <w:rPr>
-          <w:rFonts w:ascii="Times New Roman" w:hAnsi="Times New Roman"/>
-          <w:sz w:val="16"/>
-          <w:szCs w:val="16"/>
-        </w:rPr>
-        <w:t>prononcer la déchéance du terme</w:t>
-      </w:r>
-      <w:r>
-        <w:rPr>
-          <w:rFonts w:ascii="Times New Roman" w:hAnsi="Times New Roman"/>
-          <w:sz w:val="16"/>
-          <w:szCs w:val="16"/>
-        </w:rPr>
-        <w:t xml:space="preserve"> et exiger </w:t>
+        <w:t xml:space="preserve">ARTICLE </w:t>
+      </w:r>
+      <w:r>
+        <w:rPr>
+          <w:rFonts w:ascii="Times New Roman" w:hAnsi="Times New Roman"/>
+          <w:b/>
+          <w:sz w:val="16"/>
+          <w:szCs w:val="16"/>
+          <w:u w:val="single"/>
+        </w:rPr>
+        <w:t>5</w:t>
+      </w:r>
+      <w:r>
+        <w:rPr>
+          <w:rFonts w:ascii="Times New Roman" w:hAnsi="Times New Roman"/>
+          <w:sz w:val="16"/>
+          <w:szCs w:val="16"/>
+        </w:rPr>
+        <w:t xml:space="preserve"> : </w:t>
+      </w:r>
+      <w:r>
+        <w:rPr>
+          <w:rFonts w:ascii="Times New Roman" w:hAnsi="Times New Roman"/>
+          <w:b/>
+          <w:bCs/>
+          <w:sz w:val="16"/>
+          <w:szCs w:val="16"/>
+        </w:rPr>
+        <w:t>INTERETS</w:t>
+      </w:r>
+    </w:p>
+    <w:p>
+      <w:pPr>
+        <w:jc w:val="both"/>
+        <w:rPr>
+          <w:rFonts w:ascii="Times New Roman" w:hAnsi="Times New Roman"/>
+          <w:sz w:val="16"/>
+          <w:szCs w:val="16"/>
+        </w:rPr>
+      </w:pPr>
+      <w:r>
+        <w:rPr>
+          <w:rFonts w:ascii="Times New Roman" w:hAnsi="Times New Roman"/>
+          <w:sz w:val="16"/>
+          <w:szCs w:val="16"/>
+        </w:rPr>
+        <w:t xml:space="preserve">5.1 </w:t>
+      </w:r>
+      <w:r>
+        <w:rPr>
+          <w:rFonts w:ascii="Times New Roman" w:hAnsi="Times New Roman"/>
+          <w:b/>
+          <w:sz w:val="16"/>
+          <w:szCs w:val="16"/>
+        </w:rPr>
+        <w:t>L'Emprunteur</w:t>
+      </w:r>
+      <w:r>
+        <w:rPr>
+          <w:rFonts w:ascii="Times New Roman" w:hAnsi="Times New Roman"/>
+          <w:sz w:val="16"/>
+          <w:szCs w:val="16"/>
+        </w:rPr>
+        <w:t xml:space="preserve"> s'oblige à payer, sur </w:t>
       </w:r>
       <w:r>
         <w:rPr>
@@ -3201,121 +3963,6 @@
           <w:sz w:val="16"/>
           <w:szCs w:val="16"/>
         </w:rPr>
-        <w:t>e remboursement anticipé des sommes dues au titre du</w:t>
-      </w:r>
-      <w:r>
-        <w:rPr>
-          <w:rFonts w:ascii="Times New Roman" w:hAnsi="Times New Roman"/>
-          <w:sz w:val="16"/>
-          <w:szCs w:val="16"/>
-        </w:rPr>
-        <w:t xml:space="preserve"> présent</w:t>
-      </w:r>
-      <w:r>
-        <w:rPr>
-          <w:rFonts w:ascii="Times New Roman" w:hAnsi="Times New Roman"/>
-          <w:sz w:val="16"/>
-          <w:szCs w:val="16"/>
-        </w:rPr>
-        <w:t xml:space="preserve"> Prêt. </w:t>
-      </w:r>
-    </w:p>
-    <w:p>
-      <w:pPr>
-        <w:jc w:val="both"/>
-        <w:rPr>
-          <w:rFonts w:ascii="Times New Roman" w:hAnsi="Times New Roman"/>
-          <w:sz w:val="16"/>
-          <w:szCs w:val="16"/>
-        </w:rPr>
-      </w:pPr>
-      <w:r>
-        <w:rPr>
-          <w:rFonts w:ascii="Times New Roman" w:hAnsi="Times New Roman"/>
-          <w:b/>
-          <w:sz w:val="16"/>
-          <w:szCs w:val="16"/>
-          <w:u w:val="single"/>
-        </w:rPr>
-        <w:t xml:space="preserve">ARTICLE </w:t>
-      </w:r>
-      <w:r>
-        <w:rPr>
-          <w:rFonts w:ascii="Times New Roman" w:hAnsi="Times New Roman"/>
-          <w:b/>
-          <w:sz w:val="16"/>
-          <w:szCs w:val="16"/>
-          <w:u w:val="single"/>
-        </w:rPr>
-        <w:t>5</w:t>
-      </w:r>
-      <w:r>
-        <w:rPr>
-          <w:rFonts w:ascii="Times New Roman" w:hAnsi="Times New Roman"/>
-          <w:sz w:val="16"/>
-          <w:szCs w:val="16"/>
-        </w:rPr>
-        <w:t xml:space="preserve"> : </w:t>
-      </w:r>
-      <w:r>
-        <w:rPr>
-          <w:rFonts w:ascii="Times New Roman" w:hAnsi="Times New Roman"/>
-          <w:b/>
-          <w:bCs/>
-          <w:sz w:val="16"/>
-          <w:szCs w:val="16"/>
-        </w:rPr>
-        <w:t>INTERETS</w:t>
-      </w:r>
-    </w:p>
-    <w:p>
-      <w:pPr>
-        <w:jc w:val="both"/>
-        <w:rPr>
-          <w:rFonts w:ascii="Times New Roman" w:hAnsi="Times New Roman"/>
-          <w:sz w:val="16"/>
-          <w:szCs w:val="16"/>
-        </w:rPr>
-      </w:pPr>
-      <w:r>
-        <w:rPr>
-          <w:rFonts w:ascii="Times New Roman" w:hAnsi="Times New Roman"/>
-          <w:sz w:val="16"/>
-          <w:szCs w:val="16"/>
-        </w:rPr>
-        <w:t xml:space="preserve">5.1 </w:t>
-      </w:r>
-      <w:r>
-        <w:rPr>
-          <w:rFonts w:ascii="Times New Roman" w:hAnsi="Times New Roman"/>
-          <w:b/>
-          <w:sz w:val="16"/>
-          <w:szCs w:val="16"/>
-        </w:rPr>
-        <w:t>L'Emprunteur</w:t>
-      </w:r>
-      <w:r>
-        <w:rPr>
-          <w:rFonts w:ascii="Times New Roman" w:hAnsi="Times New Roman"/>
-          <w:sz w:val="16"/>
-          <w:szCs w:val="16"/>
-        </w:rPr>
-        <w:t xml:space="preserve"> s'oblige à payer, sur </w:t>
-      </w:r>
-      <w:r>
-        <w:rPr>
-          <w:rFonts w:ascii="Times New Roman" w:hAnsi="Times New Roman"/>
-          <w:sz w:val="16"/>
-          <w:szCs w:val="16"/>
-        </w:rPr>
-        <w:t>l</w:t>
-      </w:r>
-      <w:r>
-        <w:rPr>
-          <w:rFonts w:ascii="Times New Roman" w:hAnsi="Times New Roman"/>
-          <w:sz w:val="16"/>
-          <w:szCs w:val="16"/>
-        </w:rPr>
         <w:t>e montant en principal du Prêt non échu, des intérêts en F</w:t>
       </w:r>
       <w:r>
@@ -3349,7 +3996,37 @@
           <w:sz w:val="16"/>
           <w:szCs w:val="16"/>
         </w:rPr>
-        <w:t>${verbal_trial.tax_fee_interest_rate}</w:t>
+        <w:t>${</w:t>
+      </w:r>
+      <w:proofErr w:type="spellStart"/>
+      <w:r>
+        <w:rPr>
+          <w:rFonts w:ascii="Times New Roman" w:hAnsi="Times New Roman"/>
+          <w:b/>
+          <w:sz w:val="16"/>
+          <w:szCs w:val="16"/>
+        </w:rPr>
+        <w:t>verbal_trial.tax_fee_interest_</w:t>
+      </w:r>
+      <w:proofErr w:type="gramStart"/>
+      <w:r>
+        <w:rPr>
+          <w:rFonts w:ascii="Times New Roman" w:hAnsi="Times New Roman"/>
+          <w:b/>
+          <w:sz w:val="16"/>
+          <w:szCs w:val="16"/>
+        </w:rPr>
+        <w:t>rate</w:t>
+      </w:r>
+      <w:proofErr w:type="spellEnd"/>
+      <w:r>
+        <w:rPr>
+          <w:rFonts w:ascii="Times New Roman" w:hAnsi="Times New Roman"/>
+          <w:b/>
+          <w:sz w:val="16"/>
+          <w:szCs w:val="16"/>
+        </w:rPr>
+        <w:t>}</w:t>
       </w:r>
       <w:r>
         <w:rPr>
@@ -3360,6 +4037,7 @@
         </w:rPr>
         <w:t>%</w:t>
       </w:r>
+      <w:proofErr w:type="gramEnd"/>
       <w:r>
         <w:rPr>
           <w:rFonts w:ascii="Times New Roman" w:hAnsi="Times New Roman"/>
@@ -4210,7 +4888,29 @@
           <w:sz w:val="16"/>
           <w:szCs w:val="16"/>
         </w:rPr>
-        <w:t>{total_to_pay} FCFA (${total_to_pay.fr} CFA)</w:t>
+        <w:t>{</w:t>
+      </w:r>
+      <w:proofErr w:type="spellStart"/>
+      <w:r>
+        <w:rPr>
+          <w:rFonts w:ascii="Times New Roman" w:hAnsi="Times New Roman"/>
+          <w:b/>
+          <w:bCs/>
+          <w:sz w:val="16"/>
+          <w:szCs w:val="16"/>
+        </w:rPr>
+        <w:t>total_to_pay</w:t>
+      </w:r>
+      <w:proofErr w:type="spellEnd"/>
+      <w:r>
+        <w:rPr>
+          <w:rFonts w:ascii="Times New Roman" w:hAnsi="Times New Roman"/>
+          <w:b/>
+          <w:bCs/>
+          <w:sz w:val="16"/>
+          <w:szCs w:val="16"/>
+        </w:rPr>
+        <w:t>} FCFA (${total_to_pay.fr} CFA)</w:t>
       </w:r>
       <w:bookmarkEnd w:id="32"/>
       <w:r>
@@ -4320,7 +5020,31 @@
           <w:szCs w:val="16"/>
           <w:lang w:val="en-US"/>
         </w:rPr>
-        <w:t>${guaranteeList}</w:t>
+        <w:t>${</w:t>
+      </w:r>
+      <w:proofErr w:type="spellStart"/>
+      <w:r>
+        <w:rPr>
+          <w:rFonts w:ascii="Times New Roman" w:hAnsi="Times New Roman"/>
+          <w:b/>
+          <w:bCs/>
+          <w:sz w:val="16"/>
+          <w:szCs w:val="16"/>
+          <w:lang w:val="en-US"/>
+        </w:rPr>
+        <w:t>guaranteeList</w:t>
+      </w:r>
+      <w:proofErr w:type="spellEnd"/>
+      <w:r>
+        <w:rPr>
+          <w:rFonts w:ascii="Times New Roman" w:hAnsi="Times New Roman"/>
+          <w:b/>
+          <w:bCs/>
+          <w:sz w:val="16"/>
+          <w:szCs w:val="16"/>
+          <w:lang w:val="en-US"/>
+        </w:rPr>
+        <w:t>}</w:t>
       </w:r>
     </w:p>
     <w:p>
@@ -4373,7 +5097,29 @@
           <w:sz w:val="16"/>
           <w:szCs w:val="16"/>
         </w:rPr>
-        <w:t>${/guaranteeList}</w:t>
+        <w:t>${/</w:t>
+      </w:r>
+      <w:proofErr w:type="spellStart"/>
+      <w:r>
+        <w:rPr>
+          <w:rFonts w:ascii="Times New Roman" w:hAnsi="Times New Roman"/>
+          <w:b/>
+          <w:bCs/>
+          <w:sz w:val="16"/>
+          <w:szCs w:val="16"/>
+        </w:rPr>
+        <w:t>guaranteeList</w:t>
+      </w:r>
+      <w:proofErr w:type="spellEnd"/>
+      <w:r>
+        <w:rPr>
+          <w:rFonts w:ascii="Times New Roman" w:hAnsi="Times New Roman"/>
+          <w:b/>
+          <w:bCs/>
+          <w:sz w:val="16"/>
+          <w:szCs w:val="16"/>
+        </w:rPr>
+        <w:t>}</w:t>
       </w:r>
     </w:p>
     <w:p>
@@ -5649,884 +6395,10 @@
       <w:pPr>
         <w:pStyle w:val="NormalWeb"/>
         <w:rPr>
-          <w:sz w:val="20"/>
-          <w:szCs w:val="20"/>
-        </w:rPr>
-      </w:pPr>
-      <w:r>
-        <w:rPr>
           <w:rStyle w:val="cf01"/>
           <w:rFonts w:ascii="Times New Roman" w:hAnsi="Times New Roman" w:cs="Times New Roman"/>
           <w:color w:val="auto"/>
         </w:rPr>
-        <w:t>En cas d'exercice du droit de rétractation, le Client est tenu de rembourser immédiatement le capital emprunté, ainsi que les intérêts courus depuis la date du décaissement jusqu'à la date du remboursement du capital.</w:t>
-      </w:r>
-    </w:p>
-    <w:p>
-      <w:pPr>
-        <w:jc w:val="both"/>
-        <w:rPr>
-          <w:rFonts w:ascii="Times New Roman" w:hAnsi="Times New Roman"/>
-          <w:sz w:val="16"/>
-          <w:szCs w:val="16"/>
-        </w:rPr>
-      </w:pPr>
-      <w:r>
-        <w:rPr>
-          <w:rFonts w:ascii="Times New Roman" w:hAnsi="Times New Roman"/>
-          <w:b/>
-          <w:bCs/>
-          <w:sz w:val="16"/>
-          <w:szCs w:val="16"/>
-          <w:u w:val="single"/>
-        </w:rPr>
-        <w:lastRenderedPageBreak/>
-        <w:t>ARTICLE 1</w:t>
-      </w:r>
-      <w:r>
-        <w:rPr>
-          <w:rFonts w:ascii="Times New Roman" w:hAnsi="Times New Roman"/>
-          <w:b/>
-          <w:bCs/>
-          <w:sz w:val="16"/>
-          <w:szCs w:val="16"/>
-          <w:u w:val="single"/>
-        </w:rPr>
-        <w:t>2</w:t>
-      </w:r>
-      <w:r>
-        <w:rPr>
-          <w:rFonts w:ascii="Times New Roman" w:hAnsi="Times New Roman"/>
-          <w:b/>
-          <w:bCs/>
-          <w:sz w:val="16"/>
-          <w:szCs w:val="16"/>
-        </w:rPr>
-        <w:t xml:space="preserve"> : DIVERS </w:t>
-      </w:r>
-      <w:r>
-        <w:rPr>
-          <w:rFonts w:ascii="Times New Roman" w:hAnsi="Times New Roman"/>
-          <w:sz w:val="16"/>
-          <w:szCs w:val="16"/>
-          <w:u w:val="single"/>
-        </w:rPr>
-        <w:t xml:space="preserve"> </w:t>
-      </w:r>
-    </w:p>
-    <w:p>
-      <w:pPr>
-        <w:jc w:val="both"/>
-        <w:rPr>
-          <w:rFonts w:ascii="Times New Roman" w:hAnsi="Times New Roman"/>
-          <w:sz w:val="16"/>
-          <w:szCs w:val="16"/>
-        </w:rPr>
-      </w:pPr>
-      <w:r>
-        <w:rPr>
-          <w:rFonts w:ascii="Times New Roman" w:hAnsi="Times New Roman"/>
-          <w:sz w:val="16"/>
-          <w:szCs w:val="16"/>
-        </w:rPr>
-        <w:t>1</w:t>
-      </w:r>
-      <w:r>
-        <w:rPr>
-          <w:rFonts w:ascii="Times New Roman" w:hAnsi="Times New Roman"/>
-          <w:sz w:val="16"/>
-          <w:szCs w:val="16"/>
-        </w:rPr>
-        <w:t>2</w:t>
-      </w:r>
-      <w:r>
-        <w:rPr>
-          <w:rFonts w:ascii="Times New Roman" w:hAnsi="Times New Roman"/>
-          <w:sz w:val="16"/>
-          <w:szCs w:val="16"/>
-        </w:rPr>
-        <w:t xml:space="preserve">.1 En aucun cas, </w:t>
-      </w:r>
-      <w:r>
-        <w:rPr>
-          <w:rFonts w:ascii="Times New Roman" w:hAnsi="Times New Roman"/>
-          <w:b/>
-          <w:sz w:val="16"/>
-          <w:szCs w:val="16"/>
-        </w:rPr>
-        <w:t>l'Emprunteu</w:t>
-      </w:r>
-      <w:r>
-        <w:rPr>
-          <w:rFonts w:ascii="Times New Roman" w:hAnsi="Times New Roman"/>
-          <w:sz w:val="16"/>
-          <w:szCs w:val="16"/>
-        </w:rPr>
-        <w:t xml:space="preserve">r ne pourra opposer à </w:t>
-      </w:r>
-      <w:r>
-        <w:rPr>
-          <w:rFonts w:ascii="Times New Roman" w:hAnsi="Times New Roman"/>
-          <w:b/>
-          <w:sz w:val="16"/>
-          <w:szCs w:val="16"/>
-        </w:rPr>
-        <w:t>l’</w:t>
-      </w:r>
-      <w:r>
-        <w:rPr>
-          <w:rFonts w:ascii="Times New Roman" w:hAnsi="Times New Roman"/>
-          <w:b/>
-          <w:sz w:val="16"/>
-          <w:szCs w:val="16"/>
-        </w:rPr>
-        <w:t>I</w:t>
-      </w:r>
-      <w:r>
-        <w:rPr>
-          <w:rFonts w:ascii="Times New Roman" w:hAnsi="Times New Roman"/>
-          <w:b/>
-          <w:sz w:val="16"/>
-          <w:szCs w:val="16"/>
-        </w:rPr>
-        <w:t>nstitution</w:t>
-      </w:r>
-      <w:r>
-        <w:rPr>
-          <w:rFonts w:ascii="Times New Roman" w:hAnsi="Times New Roman"/>
-          <w:sz w:val="16"/>
-          <w:szCs w:val="16"/>
-        </w:rPr>
-        <w:t xml:space="preserve">, dans </w:t>
-      </w:r>
-      <w:r>
-        <w:rPr>
-          <w:rFonts w:ascii="Times New Roman" w:hAnsi="Times New Roman"/>
-          <w:sz w:val="16"/>
-          <w:szCs w:val="16"/>
-        </w:rPr>
-        <w:t>l</w:t>
-      </w:r>
-      <w:r>
-        <w:rPr>
-          <w:rFonts w:ascii="Times New Roman" w:hAnsi="Times New Roman"/>
-          <w:sz w:val="16"/>
-          <w:szCs w:val="16"/>
-        </w:rPr>
-        <w:t>e</w:t>
-      </w:r>
-      <w:r>
-        <w:rPr>
-          <w:rFonts w:ascii="Times New Roman" w:hAnsi="Times New Roman"/>
-          <w:sz w:val="16"/>
-          <w:szCs w:val="16"/>
-        </w:rPr>
-        <w:t xml:space="preserve"> cadre du présent contrat</w:t>
-      </w:r>
-      <w:r>
-        <w:rPr>
-          <w:rFonts w:ascii="Times New Roman" w:hAnsi="Times New Roman"/>
-          <w:sz w:val="16"/>
-          <w:szCs w:val="16"/>
-        </w:rPr>
-        <w:t>, des ré</w:t>
-      </w:r>
-      <w:r>
-        <w:rPr>
-          <w:rFonts w:ascii="Times New Roman" w:hAnsi="Times New Roman"/>
-          <w:sz w:val="16"/>
-          <w:szCs w:val="16"/>
-        </w:rPr>
-        <w:t>cl</w:t>
-      </w:r>
-      <w:r>
-        <w:rPr>
-          <w:rFonts w:ascii="Times New Roman" w:hAnsi="Times New Roman"/>
-          <w:sz w:val="16"/>
-          <w:szCs w:val="16"/>
-        </w:rPr>
-        <w:t xml:space="preserve">amations ou des exceptions quelles qu'elles soient, tirées de toute autre convention la liant avec elle. </w:t>
-      </w:r>
-    </w:p>
-    <w:p>
-      <w:pPr>
-        <w:jc w:val="both"/>
-        <w:rPr>
-          <w:rFonts w:ascii="Times New Roman" w:hAnsi="Times New Roman"/>
-          <w:sz w:val="16"/>
-          <w:szCs w:val="16"/>
-        </w:rPr>
-      </w:pPr>
-      <w:r>
-        <w:rPr>
-          <w:rFonts w:ascii="Times New Roman" w:hAnsi="Times New Roman"/>
-          <w:sz w:val="16"/>
-          <w:szCs w:val="16"/>
-        </w:rPr>
-        <w:t>1</w:t>
-      </w:r>
-      <w:r>
-        <w:rPr>
-          <w:rFonts w:ascii="Times New Roman" w:hAnsi="Times New Roman"/>
-          <w:sz w:val="16"/>
-          <w:szCs w:val="16"/>
-        </w:rPr>
-        <w:t>2</w:t>
-      </w:r>
-      <w:r>
-        <w:rPr>
-          <w:rFonts w:ascii="Times New Roman" w:hAnsi="Times New Roman"/>
-          <w:sz w:val="16"/>
-          <w:szCs w:val="16"/>
-        </w:rPr>
-        <w:t xml:space="preserve">.2 Le fait que </w:t>
-      </w:r>
-      <w:r>
-        <w:rPr>
-          <w:rFonts w:ascii="Times New Roman" w:hAnsi="Times New Roman"/>
-          <w:b/>
-          <w:sz w:val="16"/>
-          <w:szCs w:val="16"/>
-        </w:rPr>
-        <w:t>l’</w:t>
-      </w:r>
-      <w:r>
-        <w:rPr>
-          <w:rFonts w:ascii="Times New Roman" w:hAnsi="Times New Roman"/>
-          <w:b/>
-          <w:sz w:val="16"/>
-          <w:szCs w:val="16"/>
-        </w:rPr>
-        <w:t>I</w:t>
-      </w:r>
-      <w:r>
-        <w:rPr>
-          <w:rFonts w:ascii="Times New Roman" w:hAnsi="Times New Roman"/>
-          <w:b/>
-          <w:sz w:val="16"/>
-          <w:szCs w:val="16"/>
-        </w:rPr>
-        <w:t>nstitution</w:t>
-      </w:r>
-      <w:r>
-        <w:rPr>
-          <w:rFonts w:ascii="Times New Roman" w:hAnsi="Times New Roman"/>
-          <w:sz w:val="16"/>
-          <w:szCs w:val="16"/>
-        </w:rPr>
-        <w:t xml:space="preserve"> n'exerce pas </w:t>
-      </w:r>
-      <w:r>
-        <w:rPr>
-          <w:rFonts w:ascii="Times New Roman" w:hAnsi="Times New Roman"/>
-          <w:sz w:val="16"/>
-          <w:szCs w:val="16"/>
-        </w:rPr>
-        <w:t>l</w:t>
-      </w:r>
-      <w:r>
-        <w:rPr>
-          <w:rFonts w:ascii="Times New Roman" w:hAnsi="Times New Roman"/>
-          <w:sz w:val="16"/>
-          <w:szCs w:val="16"/>
-        </w:rPr>
-        <w:t>’un</w:t>
-      </w:r>
-      <w:r>
-        <w:rPr>
-          <w:rFonts w:ascii="Times New Roman" w:hAnsi="Times New Roman"/>
-          <w:sz w:val="16"/>
-          <w:szCs w:val="16"/>
-        </w:rPr>
-        <w:t xml:space="preserve"> quelconque de ses </w:t>
-      </w:r>
-      <w:r>
-        <w:rPr>
-          <w:rFonts w:ascii="Times New Roman" w:hAnsi="Times New Roman"/>
-          <w:sz w:val="16"/>
-          <w:szCs w:val="16"/>
-        </w:rPr>
-        <w:t>droits au titre de ce contra</w:t>
-      </w:r>
-      <w:r>
-        <w:rPr>
-          <w:rFonts w:ascii="Times New Roman" w:hAnsi="Times New Roman"/>
-          <w:sz w:val="16"/>
-          <w:szCs w:val="16"/>
-        </w:rPr>
-        <w:t>t</w:t>
-      </w:r>
-      <w:r>
-        <w:rPr>
-          <w:rFonts w:ascii="Times New Roman" w:hAnsi="Times New Roman"/>
-          <w:sz w:val="16"/>
-          <w:szCs w:val="16"/>
-        </w:rPr>
-        <w:t>, de même que tout délai apporté par</w:t>
-      </w:r>
-      <w:r>
-        <w:rPr>
-          <w:rFonts w:ascii="Times New Roman" w:hAnsi="Times New Roman"/>
-          <w:b/>
-          <w:sz w:val="16"/>
-          <w:szCs w:val="16"/>
-        </w:rPr>
-        <w:t xml:space="preserve"> </w:t>
-      </w:r>
-      <w:r>
-        <w:rPr>
-          <w:rFonts w:ascii="Times New Roman" w:hAnsi="Times New Roman"/>
-          <w:b/>
-          <w:sz w:val="16"/>
-          <w:szCs w:val="16"/>
-        </w:rPr>
-        <w:t>l’</w:t>
-      </w:r>
-      <w:r>
-        <w:rPr>
-          <w:rFonts w:ascii="Times New Roman" w:hAnsi="Times New Roman"/>
-          <w:b/>
-          <w:sz w:val="16"/>
-          <w:szCs w:val="16"/>
-        </w:rPr>
-        <w:t>I</w:t>
-      </w:r>
-      <w:r>
-        <w:rPr>
-          <w:rFonts w:ascii="Times New Roman" w:hAnsi="Times New Roman"/>
-          <w:b/>
-          <w:sz w:val="16"/>
-          <w:szCs w:val="16"/>
-        </w:rPr>
-        <w:t>nstitution</w:t>
-      </w:r>
-      <w:r>
-        <w:rPr>
-          <w:rFonts w:ascii="Times New Roman" w:hAnsi="Times New Roman"/>
-          <w:sz w:val="16"/>
-          <w:szCs w:val="16"/>
-        </w:rPr>
-        <w:t xml:space="preserve"> dans I' exercice desdits droits ne vaudra pas abandon de ceux-ci. De même, l'exercice partiel d'un droit ou d'une seule des voies de droit mis à la disposition de </w:t>
-      </w:r>
-      <w:r>
-        <w:rPr>
-          <w:rFonts w:ascii="Times New Roman" w:hAnsi="Times New Roman"/>
-          <w:b/>
-          <w:sz w:val="16"/>
-          <w:szCs w:val="16"/>
-        </w:rPr>
-        <w:t>l’</w:t>
-      </w:r>
-      <w:r>
-        <w:rPr>
-          <w:rFonts w:ascii="Times New Roman" w:hAnsi="Times New Roman"/>
-          <w:b/>
-          <w:sz w:val="16"/>
-          <w:szCs w:val="16"/>
-        </w:rPr>
-        <w:t>I</w:t>
-      </w:r>
-      <w:r>
-        <w:rPr>
-          <w:rFonts w:ascii="Times New Roman" w:hAnsi="Times New Roman"/>
-          <w:b/>
-          <w:sz w:val="16"/>
-          <w:szCs w:val="16"/>
-        </w:rPr>
-        <w:t>nstitution</w:t>
-      </w:r>
-      <w:r>
-        <w:rPr>
-          <w:rFonts w:ascii="Times New Roman" w:hAnsi="Times New Roman"/>
-          <w:sz w:val="16"/>
-          <w:szCs w:val="16"/>
-        </w:rPr>
-        <w:t xml:space="preserve"> n'interdira pas à cette dernière d'exercer totalement ses droits ou d'épuiser toutes les voies de droit mises à sa disposition. </w:t>
-      </w:r>
-    </w:p>
-    <w:p>
-      <w:pPr>
-        <w:jc w:val="both"/>
-        <w:rPr>
-          <w:rFonts w:ascii="Times New Roman" w:hAnsi="Times New Roman"/>
-          <w:sz w:val="16"/>
-          <w:szCs w:val="16"/>
-          <w:u w:val="single"/>
-        </w:rPr>
-      </w:pPr>
-      <w:r>
-        <w:rPr>
-          <w:rFonts w:ascii="Times New Roman" w:hAnsi="Times New Roman"/>
-          <w:sz w:val="16"/>
-          <w:szCs w:val="16"/>
-        </w:rPr>
-        <w:t>1</w:t>
-      </w:r>
-      <w:r>
-        <w:rPr>
-          <w:rFonts w:ascii="Times New Roman" w:hAnsi="Times New Roman"/>
-          <w:sz w:val="16"/>
-          <w:szCs w:val="16"/>
-        </w:rPr>
-        <w:t>2</w:t>
-      </w:r>
-      <w:r>
-        <w:rPr>
-          <w:rFonts w:ascii="Times New Roman" w:hAnsi="Times New Roman"/>
-          <w:sz w:val="16"/>
-          <w:szCs w:val="16"/>
-        </w:rPr>
-        <w:t>.3 Tous préavis, avis, accords ou communications relatifs aux présentes devront être envoyés en langue française par courrier recommandé ou transmis par porteur avec cahier de transmission, ou par télécopie suivie d'une confirmation courrier</w:t>
-      </w:r>
-      <w:r>
-        <w:rPr>
-          <w:rFonts w:ascii="Times New Roman" w:hAnsi="Times New Roman"/>
-          <w:sz w:val="16"/>
-          <w:szCs w:val="16"/>
-        </w:rPr>
-        <w:t>.</w:t>
-      </w:r>
-    </w:p>
-    <w:p>
-      <w:pPr>
-        <w:jc w:val="both"/>
-        <w:rPr>
-          <w:rFonts w:ascii="Times New Roman" w:hAnsi="Times New Roman"/>
-          <w:sz w:val="16"/>
-          <w:szCs w:val="16"/>
-        </w:rPr>
-      </w:pPr>
-      <w:r>
-        <w:rPr>
-          <w:rFonts w:ascii="Times New Roman" w:hAnsi="Times New Roman"/>
-          <w:sz w:val="16"/>
-          <w:szCs w:val="16"/>
-        </w:rPr>
-        <w:t>1</w:t>
-      </w:r>
-      <w:r>
-        <w:rPr>
-          <w:rFonts w:ascii="Times New Roman" w:hAnsi="Times New Roman"/>
-          <w:sz w:val="16"/>
-          <w:szCs w:val="16"/>
-        </w:rPr>
-        <w:t>2</w:t>
-      </w:r>
-      <w:r>
-        <w:rPr>
-          <w:rFonts w:ascii="Times New Roman" w:hAnsi="Times New Roman"/>
-          <w:sz w:val="16"/>
-          <w:szCs w:val="16"/>
-        </w:rPr>
-        <w:t>.4 Au cas où l’une quelconque d</w:t>
-      </w:r>
-      <w:r>
-        <w:rPr>
-          <w:rFonts w:ascii="Times New Roman" w:hAnsi="Times New Roman"/>
-          <w:sz w:val="16"/>
-          <w:szCs w:val="16"/>
-        </w:rPr>
-        <w:t>es dispositions de ce contrat</w:t>
-      </w:r>
-      <w:r>
-        <w:rPr>
-          <w:rFonts w:ascii="Times New Roman" w:hAnsi="Times New Roman"/>
-          <w:sz w:val="16"/>
-          <w:szCs w:val="16"/>
-        </w:rPr>
-        <w:t xml:space="preserve"> deviendrait ou serait déclarée nulle, interdite ou sans effet, la validité des autre</w:t>
-      </w:r>
-      <w:r>
-        <w:rPr>
-          <w:rFonts w:ascii="Times New Roman" w:hAnsi="Times New Roman"/>
-          <w:sz w:val="16"/>
-          <w:szCs w:val="16"/>
-        </w:rPr>
-        <w:t xml:space="preserve">s dispositions du contrat </w:t>
-      </w:r>
-      <w:r>
-        <w:rPr>
-          <w:rFonts w:ascii="Times New Roman" w:hAnsi="Times New Roman"/>
-          <w:sz w:val="16"/>
-          <w:szCs w:val="16"/>
-        </w:rPr>
-        <w:t>n’en serait pour autant pas remise</w:t>
-      </w:r>
-      <w:r>
-        <w:rPr>
-          <w:rFonts w:ascii="Times New Roman" w:hAnsi="Times New Roman"/>
-          <w:sz w:val="16"/>
-          <w:szCs w:val="16"/>
-        </w:rPr>
-        <w:t xml:space="preserve"> en question, pour autant que son objet principal</w:t>
-      </w:r>
-      <w:r>
-        <w:rPr>
-          <w:rFonts w:ascii="Times New Roman" w:hAnsi="Times New Roman"/>
-          <w:sz w:val="16"/>
-          <w:szCs w:val="16"/>
-        </w:rPr>
-        <w:t xml:space="preserve"> puisse être déterminé et réalisé. </w:t>
-      </w:r>
-    </w:p>
-    <w:p>
-      <w:pPr>
-        <w:jc w:val="both"/>
-        <w:rPr>
-          <w:rFonts w:ascii="Times New Roman" w:hAnsi="Times New Roman"/>
-          <w:sz w:val="16"/>
-          <w:szCs w:val="16"/>
-        </w:rPr>
-      </w:pPr>
-      <w:r>
-        <w:rPr>
-          <w:rFonts w:ascii="Times New Roman" w:hAnsi="Times New Roman"/>
-          <w:sz w:val="16"/>
-          <w:szCs w:val="16"/>
-        </w:rPr>
-        <w:t>1</w:t>
-      </w:r>
-      <w:r>
-        <w:rPr>
-          <w:rFonts w:ascii="Times New Roman" w:hAnsi="Times New Roman"/>
-          <w:sz w:val="16"/>
-          <w:szCs w:val="16"/>
-        </w:rPr>
-        <w:t>2</w:t>
-      </w:r>
-      <w:r>
-        <w:rPr>
-          <w:rFonts w:ascii="Times New Roman" w:hAnsi="Times New Roman"/>
-          <w:sz w:val="16"/>
-          <w:szCs w:val="16"/>
-        </w:rPr>
-        <w:t xml:space="preserve">.5 </w:t>
-      </w:r>
-      <w:r>
-        <w:rPr>
-          <w:rFonts w:ascii="Times New Roman" w:hAnsi="Times New Roman"/>
-          <w:b/>
-          <w:sz w:val="16"/>
-          <w:szCs w:val="16"/>
-        </w:rPr>
-        <w:t>L’Emprunteur</w:t>
-      </w:r>
-      <w:r>
-        <w:rPr>
-          <w:rFonts w:ascii="Times New Roman" w:hAnsi="Times New Roman"/>
-          <w:sz w:val="16"/>
-          <w:szCs w:val="16"/>
-        </w:rPr>
-        <w:t xml:space="preserve"> paiera et indemnisera </w:t>
-      </w:r>
-      <w:r>
-        <w:rPr>
-          <w:rFonts w:ascii="Times New Roman" w:hAnsi="Times New Roman"/>
-          <w:b/>
-          <w:sz w:val="16"/>
-          <w:szCs w:val="16"/>
-        </w:rPr>
-        <w:t>l’</w:t>
-      </w:r>
-      <w:r>
-        <w:rPr>
-          <w:rFonts w:ascii="Times New Roman" w:hAnsi="Times New Roman"/>
-          <w:b/>
-          <w:sz w:val="16"/>
-          <w:szCs w:val="16"/>
-        </w:rPr>
-        <w:t>I</w:t>
-      </w:r>
-      <w:r>
-        <w:rPr>
-          <w:rFonts w:ascii="Times New Roman" w:hAnsi="Times New Roman"/>
-          <w:b/>
-          <w:sz w:val="16"/>
-          <w:szCs w:val="16"/>
-        </w:rPr>
-        <w:t>nstitution</w:t>
-      </w:r>
-      <w:r>
-        <w:rPr>
-          <w:rFonts w:ascii="Times New Roman" w:hAnsi="Times New Roman"/>
-          <w:sz w:val="16"/>
-          <w:szCs w:val="16"/>
-        </w:rPr>
-        <w:t xml:space="preserve"> outre toute taxe, de tout droit de timbre ou tout autre impôt imposé par quelque autorité nationale ou supranationale qui pourrait être exigible ou </w:t>
-      </w:r>
-      <w:r>
-        <w:rPr>
-          <w:rFonts w:ascii="Times New Roman" w:hAnsi="Times New Roman"/>
-          <w:sz w:val="16"/>
-          <w:szCs w:val="16"/>
-        </w:rPr>
-        <w:t>déclaré tel</w:t>
-      </w:r>
-      <w:r>
-        <w:rPr>
-          <w:rFonts w:ascii="Times New Roman" w:hAnsi="Times New Roman"/>
-          <w:sz w:val="16"/>
-          <w:szCs w:val="16"/>
-        </w:rPr>
-        <w:t xml:space="preserve"> à l’occasion de la signature, de l’application ou l’exécution des présentes, et </w:t>
-      </w:r>
-      <w:r>
-        <w:rPr>
-          <w:rFonts w:ascii="Times New Roman" w:hAnsi="Times New Roman"/>
-          <w:sz w:val="16"/>
-          <w:szCs w:val="16"/>
-        </w:rPr>
-        <w:t>notamment les</w:t>
-      </w:r>
-      <w:r>
-        <w:rPr>
-          <w:rFonts w:ascii="Times New Roman" w:hAnsi="Times New Roman"/>
-          <w:sz w:val="16"/>
-          <w:szCs w:val="16"/>
-        </w:rPr>
-        <w:t xml:space="preserve"> frais d’enregistrement et de timbres. </w:t>
-      </w:r>
-    </w:p>
-    <w:p>
-      <w:pPr>
-        <w:jc w:val="both"/>
-        <w:rPr>
-          <w:rFonts w:ascii="Times New Roman" w:hAnsi="Times New Roman"/>
-          <w:sz w:val="16"/>
-          <w:szCs w:val="16"/>
-        </w:rPr>
-      </w:pPr>
-      <w:r>
-        <w:rPr>
-          <w:rFonts w:ascii="Times New Roman" w:hAnsi="Times New Roman"/>
-          <w:b/>
-          <w:sz w:val="16"/>
-          <w:szCs w:val="16"/>
-          <w:u w:val="single"/>
-        </w:rPr>
-        <w:t xml:space="preserve">ARTICLE </w:t>
-      </w:r>
-      <w:r>
-        <w:rPr>
-          <w:rFonts w:ascii="Times New Roman" w:hAnsi="Times New Roman"/>
-          <w:b/>
-          <w:sz w:val="16"/>
-          <w:szCs w:val="16"/>
-          <w:u w:val="single"/>
-        </w:rPr>
-        <w:t>1</w:t>
-      </w:r>
-      <w:r>
-        <w:rPr>
-          <w:rFonts w:ascii="Times New Roman" w:hAnsi="Times New Roman"/>
-          <w:b/>
-          <w:sz w:val="16"/>
-          <w:szCs w:val="16"/>
-          <w:u w:val="single"/>
-        </w:rPr>
-        <w:t>3</w:t>
-      </w:r>
-      <w:r>
-        <w:rPr>
-          <w:rFonts w:ascii="Times New Roman" w:hAnsi="Times New Roman"/>
-          <w:b/>
-          <w:sz w:val="16"/>
-          <w:szCs w:val="16"/>
-          <w:u w:val="single"/>
-        </w:rPr>
-        <w:t xml:space="preserve"> </w:t>
-      </w:r>
-      <w:r>
-        <w:rPr>
-          <w:rFonts w:ascii="Times New Roman" w:hAnsi="Times New Roman"/>
-          <w:sz w:val="16"/>
-          <w:szCs w:val="16"/>
-        </w:rPr>
-        <w:t xml:space="preserve">: </w:t>
-      </w:r>
-      <w:r>
-        <w:rPr>
-          <w:rFonts w:ascii="Times New Roman" w:hAnsi="Times New Roman"/>
-          <w:b/>
-          <w:bCs/>
-          <w:sz w:val="16"/>
-          <w:szCs w:val="16"/>
-        </w:rPr>
-        <w:t>R</w:t>
-      </w:r>
-      <w:r>
-        <w:rPr>
-          <w:rFonts w:ascii="Times New Roman" w:hAnsi="Times New Roman"/>
-          <w:b/>
-          <w:bCs/>
-          <w:sz w:val="16"/>
-          <w:szCs w:val="16"/>
-        </w:rPr>
-        <w:t>EMBOURSEMENT ANTICIPE</w:t>
-      </w:r>
-    </w:p>
-    <w:p>
-      <w:pPr>
-        <w:jc w:val="both"/>
-        <w:rPr>
-          <w:rFonts w:ascii="Times New Roman" w:hAnsi="Times New Roman"/>
-          <w:sz w:val="16"/>
-          <w:szCs w:val="16"/>
-        </w:rPr>
-      </w:pPr>
-      <w:r>
-        <w:rPr>
-          <w:rFonts w:ascii="Times New Roman" w:hAnsi="Times New Roman"/>
-          <w:sz w:val="16"/>
-          <w:szCs w:val="16"/>
-        </w:rPr>
-        <w:t>En cas de rembou</w:t>
-      </w:r>
-      <w:r>
-        <w:rPr>
-          <w:rFonts w:ascii="Times New Roman" w:hAnsi="Times New Roman"/>
-          <w:sz w:val="16"/>
-          <w:szCs w:val="16"/>
-        </w:rPr>
-        <w:t>r</w:t>
-      </w:r>
-      <w:r>
-        <w:rPr>
-          <w:rFonts w:ascii="Times New Roman" w:hAnsi="Times New Roman"/>
-          <w:sz w:val="16"/>
-          <w:szCs w:val="16"/>
-        </w:rPr>
-        <w:t xml:space="preserve">sement par anticipation </w:t>
-      </w:r>
-      <w:r>
-        <w:rPr>
-          <w:rFonts w:ascii="Times New Roman" w:hAnsi="Times New Roman"/>
-          <w:b/>
-          <w:sz w:val="16"/>
-          <w:szCs w:val="16"/>
-        </w:rPr>
-        <w:t>l’</w:t>
-      </w:r>
-      <w:r>
-        <w:rPr>
-          <w:rFonts w:ascii="Times New Roman" w:hAnsi="Times New Roman"/>
-          <w:b/>
-          <w:sz w:val="16"/>
-          <w:szCs w:val="16"/>
-        </w:rPr>
-        <w:t>I</w:t>
-      </w:r>
-      <w:r>
-        <w:rPr>
-          <w:rFonts w:ascii="Times New Roman" w:hAnsi="Times New Roman"/>
-          <w:b/>
-          <w:sz w:val="16"/>
-          <w:szCs w:val="16"/>
-        </w:rPr>
-        <w:t>nstitution</w:t>
-      </w:r>
-      <w:r>
-        <w:rPr>
-          <w:rFonts w:ascii="Times New Roman" w:hAnsi="Times New Roman"/>
-          <w:b/>
-          <w:sz w:val="16"/>
-          <w:szCs w:val="16"/>
-        </w:rPr>
-        <w:t xml:space="preserve"> </w:t>
-      </w:r>
-      <w:r>
-        <w:rPr>
-          <w:rFonts w:ascii="Times New Roman" w:hAnsi="Times New Roman"/>
-          <w:sz w:val="16"/>
-          <w:szCs w:val="16"/>
-        </w:rPr>
-        <w:t>se réserve la faculté d’appliquer une pénalité de 4% HT sur l’encours restant dû par le client.</w:t>
-      </w:r>
-    </w:p>
-    <w:p>
-      <w:pPr>
-        <w:jc w:val="both"/>
-        <w:rPr>
-          <w:rFonts w:ascii="Times New Roman" w:hAnsi="Times New Roman"/>
-          <w:sz w:val="16"/>
-          <w:szCs w:val="16"/>
-        </w:rPr>
-      </w:pPr>
-      <w:r>
-        <w:rPr>
-          <w:rFonts w:ascii="Times New Roman" w:hAnsi="Times New Roman"/>
-          <w:sz w:val="16"/>
-          <w:szCs w:val="16"/>
-        </w:rPr>
-        <w:t>Les intérêts du mois au cours duquel intervient le remboursement anticipé sont intégralement dus, et ne sont pas rapporté au nombre de jours couru.</w:t>
-      </w:r>
-    </w:p>
-    <w:p>
-      <w:pPr>
-        <w:jc w:val="both"/>
-        <w:rPr>
-          <w:rFonts w:ascii="Times New Roman" w:hAnsi="Times New Roman"/>
-          <w:sz w:val="16"/>
-          <w:szCs w:val="16"/>
-        </w:rPr>
-      </w:pPr>
-      <w:r>
-        <w:rPr>
-          <w:rFonts w:ascii="Times New Roman" w:hAnsi="Times New Roman"/>
-          <w:b/>
-          <w:sz w:val="16"/>
-          <w:szCs w:val="16"/>
-          <w:u w:val="single"/>
-        </w:rPr>
-        <w:t xml:space="preserve">ARTICLE </w:t>
-      </w:r>
-      <w:r>
-        <w:rPr>
-          <w:rFonts w:ascii="Times New Roman" w:hAnsi="Times New Roman"/>
-          <w:b/>
-          <w:sz w:val="16"/>
-          <w:szCs w:val="16"/>
-          <w:u w:val="single"/>
-        </w:rPr>
-        <w:t>1</w:t>
-      </w:r>
-      <w:r>
-        <w:rPr>
-          <w:rFonts w:ascii="Times New Roman" w:hAnsi="Times New Roman"/>
-          <w:b/>
-          <w:sz w:val="16"/>
-          <w:szCs w:val="16"/>
-          <w:u w:val="single"/>
-        </w:rPr>
-        <w:t>4</w:t>
-      </w:r>
-      <w:r>
-        <w:rPr>
-          <w:rFonts w:ascii="Times New Roman" w:hAnsi="Times New Roman"/>
-          <w:sz w:val="16"/>
-          <w:szCs w:val="16"/>
-        </w:rPr>
-        <w:t xml:space="preserve"> : </w:t>
-      </w:r>
-      <w:r>
-        <w:rPr>
-          <w:rFonts w:ascii="Times New Roman" w:hAnsi="Times New Roman"/>
-          <w:b/>
-          <w:bCs/>
-          <w:sz w:val="16"/>
-          <w:szCs w:val="16"/>
-        </w:rPr>
-        <w:t xml:space="preserve">PROTECTION DES DONNEES PERSONNELLES </w:t>
-      </w:r>
-    </w:p>
-    <w:p>
-      <w:pPr>
-        <w:jc w:val="both"/>
-        <w:rPr>
-          <w:rFonts w:ascii="Times New Roman" w:hAnsi="Times New Roman"/>
-          <w:sz w:val="16"/>
-          <w:szCs w:val="16"/>
-        </w:rPr>
       </w:pPr>
       <w:r>
         <w:rPr>
@@ -6534,6 +6406,1430 @@
           <w:rFonts w:ascii="Times New Roman" w:hAnsi="Times New Roman" w:cs="Times New Roman"/>
           <w:color w:val="auto"/>
         </w:rPr>
+        <w:t>En cas d'exercice du droit de rétractation, le Client est tenu de rembourser immédiatement le capital emprunté, ainsi que les intérêts courus depuis la date du décaissement jusqu'à la date du remboursement du capital.</w:t>
+      </w:r>
+    </w:p>
+    <w:p>
+      <w:pPr>
+        <w:jc w:val="both"/>
+        <w:rPr>
+          <w:rFonts w:ascii="Times New Roman" w:hAnsi="Times New Roman"/>
+          <w:b/>
+          <w:bCs/>
+          <w:sz w:val="16"/>
+          <w:szCs w:val="16"/>
+          <w:u w:val="single"/>
+          <w:lang w:val="fr-SN"/>
+        </w:rPr>
+      </w:pPr>
+    </w:p>
+    <w:p>
+      <w:pPr>
+        <w:jc w:val="both"/>
+        <w:rPr>
+          <w:rFonts w:ascii="Times New Roman" w:hAnsi="Times New Roman"/>
+          <w:b/>
+          <w:bCs/>
+          <w:sz w:val="16"/>
+          <w:szCs w:val="16"/>
+          <w:u w:val="single"/>
+          <w:lang w:val="fr-SN"/>
+        </w:rPr>
+      </w:pPr>
+    </w:p>
+    <w:p>
+      <w:pPr>
+        <w:jc w:val="both"/>
+        <w:rPr>
+          <w:rFonts w:ascii="Times New Roman" w:hAnsi="Times New Roman"/>
+          <w:b/>
+          <w:bCs/>
+          <w:sz w:val="16"/>
+          <w:szCs w:val="16"/>
+          <w:u w:val="single"/>
+          <w:lang w:val="fr-SN"/>
+        </w:rPr>
+      </w:pPr>
+      <w:r>
+        <w:rPr>
+          <w:rFonts w:ascii="Times New Roman" w:hAnsi="Times New Roman"/>
+          <w:b/>
+          <w:bCs/>
+          <w:sz w:val="16"/>
+          <w:szCs w:val="16"/>
+          <w:u w:val="single"/>
+          <w:lang w:val="fr-SN"/>
+        </w:rPr>
+        <w:lastRenderedPageBreak/>
+        <w:t xml:space="preserve">ARTICLE </w:t>
+      </w:r>
+      <w:r>
+        <w:rPr>
+          <w:rFonts w:ascii="Times New Roman" w:hAnsi="Times New Roman"/>
+          <w:b/>
+          <w:bCs/>
+          <w:sz w:val="16"/>
+          <w:szCs w:val="16"/>
+          <w:u w:val="single"/>
+          <w:lang w:val="fr-SN"/>
+        </w:rPr>
+        <w:t xml:space="preserve"> 12 </w:t>
+      </w:r>
+      <w:r>
+        <w:rPr>
+          <w:rFonts w:ascii="Times New Roman" w:hAnsi="Times New Roman"/>
+          <w:b/>
+          <w:bCs/>
+          <w:sz w:val="16"/>
+          <w:szCs w:val="16"/>
+          <w:lang w:val="fr-SN"/>
+        </w:rPr>
+        <w:t>: COMPTE COURANT</w:t>
+      </w:r>
+    </w:p>
+    <w:p>
+      <w:pPr>
+        <w:jc w:val="both"/>
+        <w:rPr>
+          <w:rFonts w:ascii="Times New Roman" w:hAnsi="Times New Roman"/>
+          <w:sz w:val="16"/>
+          <w:szCs w:val="16"/>
+          <w:lang w:val="fr-SN"/>
+        </w:rPr>
+      </w:pPr>
+      <w:r>
+        <w:rPr>
+          <w:rFonts w:ascii="Times New Roman" w:hAnsi="Times New Roman"/>
+          <w:sz w:val="16"/>
+          <w:szCs w:val="16"/>
+          <w:lang w:val="fr-SN"/>
+        </w:rPr>
+        <w:t>COFINA</w:t>
+      </w:r>
+      <w:r>
+        <w:rPr>
+          <w:rFonts w:ascii="Times New Roman" w:hAnsi="Times New Roman"/>
+          <w:sz w:val="16"/>
+          <w:szCs w:val="16"/>
+          <w:lang w:val="fr-SN"/>
+        </w:rPr>
+        <w:t xml:space="preserve"> Gabon SA</w:t>
+      </w:r>
+      <w:r>
+        <w:rPr>
+          <w:rFonts w:ascii="Times New Roman" w:hAnsi="Times New Roman"/>
+          <w:sz w:val="16"/>
+          <w:szCs w:val="16"/>
+          <w:lang w:val="fr-SN"/>
+        </w:rPr>
+        <w:t xml:space="preserve"> et l’emprunteur sont convenus dès avant ce jour que les comptes ouverts, tant au siège social que dans les agences constituent un compte courant unique produisant tous les effets légaux et usuels du compte courant et transformant toutes les opérations en simples articles de crédit et de débit, générateurs lors de la clôture, d'un solde qui fera seul apparaître une créance ou une dette exigible</w:t>
+      </w:r>
+      <w:r>
+        <w:rPr>
+          <w:rFonts w:ascii="Times New Roman" w:hAnsi="Times New Roman"/>
+          <w:sz w:val="16"/>
+          <w:szCs w:val="16"/>
+          <w:lang w:val="fr-SN"/>
+        </w:rPr>
+        <w:t xml:space="preserve"> </w:t>
+      </w:r>
+      <w:r>
+        <w:rPr>
+          <w:rFonts w:ascii="Times New Roman" w:hAnsi="Times New Roman"/>
+          <w:sz w:val="16"/>
+          <w:szCs w:val="16"/>
+          <w:lang w:val="fr-SN"/>
+        </w:rPr>
+        <w:t>.</w:t>
+      </w:r>
+      <w:r>
+        <w:rPr>
+          <w:rFonts w:ascii="Times New Roman" w:hAnsi="Times New Roman"/>
+          <w:sz w:val="16"/>
+          <w:szCs w:val="16"/>
+          <w:lang w:val="fr-SN"/>
+        </w:rPr>
+        <w:t>L'ouverture de plusieurs comptes constitue une distinction purement matérielle pour la clarté des écritures, ceux-ci peuvent à la convenance des parties, être supprimés à tout moment sans avis préalable.</w:t>
+      </w:r>
+    </w:p>
+    <w:p>
+      <w:pPr>
+        <w:jc w:val="both"/>
+        <w:rPr>
+          <w:rFonts w:ascii="Times New Roman" w:hAnsi="Times New Roman"/>
+          <w:sz w:val="16"/>
+          <w:szCs w:val="16"/>
+          <w:lang w:val="fr-SN"/>
+        </w:rPr>
+      </w:pPr>
+      <w:r>
+        <w:rPr>
+          <w:rFonts w:ascii="Times New Roman" w:hAnsi="Times New Roman"/>
+          <w:sz w:val="16"/>
+          <w:szCs w:val="16"/>
+          <w:lang w:val="fr-SN"/>
+        </w:rPr>
+        <w:t>Cette convention de compte courant constitue une condition essentielle à l'attribution des crédits qui pourraient être octroyés par COFINA</w:t>
+      </w:r>
+      <w:r>
+        <w:rPr>
+          <w:rFonts w:ascii="Times New Roman" w:hAnsi="Times New Roman"/>
+          <w:sz w:val="16"/>
+          <w:szCs w:val="16"/>
+          <w:lang w:val="fr-SN"/>
+        </w:rPr>
+        <w:t xml:space="preserve"> Gabon SA</w:t>
+      </w:r>
+      <w:r>
+        <w:rPr>
+          <w:rFonts w:ascii="Times New Roman" w:hAnsi="Times New Roman"/>
+          <w:sz w:val="16"/>
+          <w:szCs w:val="16"/>
+          <w:lang w:val="fr-SN"/>
+        </w:rPr>
+        <w:t>, en conséquence, les garanties particulières qui pourraient être affectées à une créance quelconque entrant dans le compte courant s'appliquent au solde de ce compte.</w:t>
+      </w:r>
+    </w:p>
+    <w:p>
+      <w:pPr>
+        <w:jc w:val="both"/>
+        <w:rPr>
+          <w:rFonts w:ascii="Times New Roman" w:hAnsi="Times New Roman"/>
+          <w:sz w:val="16"/>
+          <w:szCs w:val="16"/>
+          <w:lang w:val="fr-SN"/>
+        </w:rPr>
+      </w:pPr>
+      <w:r>
+        <w:rPr>
+          <w:rFonts w:ascii="Times New Roman" w:hAnsi="Times New Roman"/>
+          <w:sz w:val="16"/>
+          <w:szCs w:val="16"/>
+          <w:lang w:val="fr-SN"/>
+        </w:rPr>
+        <w:t>COFINA</w:t>
+      </w:r>
+      <w:r>
+        <w:rPr>
+          <w:rFonts w:ascii="Times New Roman" w:hAnsi="Times New Roman"/>
+          <w:sz w:val="16"/>
+          <w:szCs w:val="16"/>
+          <w:lang w:val="fr-SN"/>
+        </w:rPr>
+        <w:t xml:space="preserve"> Gabon SA</w:t>
+      </w:r>
+      <w:r>
+        <w:rPr>
+          <w:rFonts w:ascii="Times New Roman" w:hAnsi="Times New Roman"/>
+          <w:sz w:val="16"/>
+          <w:szCs w:val="16"/>
+          <w:lang w:val="fr-SN"/>
+        </w:rPr>
+        <w:t xml:space="preserve"> est autorisée à passer d'office au débit du compte courant, et sur simple avis, le montant en principal et accessoires de tous effets de commerce échus et impayés portant la signature de l'emprunteur comme signataire, accepteur, endosseur ou avaliste, alors même que ces effets auraient été négociés par des tiers et hors l'intervention de l’emprunteur.</w:t>
+      </w:r>
+    </w:p>
+    <w:p>
+      <w:pPr>
+        <w:jc w:val="both"/>
+        <w:rPr>
+          <w:rFonts w:ascii="Times New Roman" w:hAnsi="Times New Roman"/>
+          <w:sz w:val="16"/>
+          <w:szCs w:val="16"/>
+          <w:lang w:val="fr-SN"/>
+        </w:rPr>
+      </w:pPr>
+      <w:r>
+        <w:rPr>
+          <w:rFonts w:ascii="Times New Roman" w:hAnsi="Times New Roman"/>
+          <w:sz w:val="16"/>
+          <w:szCs w:val="16"/>
+          <w:lang w:val="fr-SN"/>
+        </w:rPr>
+        <w:t>Il est précisé que, sauf convention contraire expressément constatée par écrit, toutes opérations traitées entre l'emprunteur et COFINA seront, de plein droit, incluses dans le compte courant sus énoncé.</w:t>
+      </w:r>
+    </w:p>
+    <w:p>
+      <w:pPr>
+        <w:jc w:val="both"/>
+        <w:rPr>
+          <w:rFonts w:ascii="Times New Roman" w:hAnsi="Times New Roman"/>
+          <w:sz w:val="16"/>
+          <w:szCs w:val="16"/>
+          <w:lang w:val="fr-SN"/>
+        </w:rPr>
+      </w:pPr>
+      <w:r>
+        <w:rPr>
+          <w:rFonts w:ascii="Times New Roman" w:hAnsi="Times New Roman"/>
+          <w:sz w:val="16"/>
+          <w:szCs w:val="16"/>
+          <w:lang w:val="fr-SN"/>
+        </w:rPr>
+        <w:t>De même le compte courant comprendra les créances éventuelles, telles notamment que les recours susceptibles d'être exercés par COFINA</w:t>
+      </w:r>
+      <w:r>
+        <w:rPr>
+          <w:rFonts w:ascii="Times New Roman" w:hAnsi="Times New Roman"/>
+          <w:sz w:val="16"/>
+          <w:szCs w:val="16"/>
+          <w:lang w:val="fr-SN"/>
+        </w:rPr>
+        <w:t xml:space="preserve"> Gabon SA</w:t>
+      </w:r>
+      <w:r>
+        <w:rPr>
+          <w:rFonts w:ascii="Times New Roman" w:hAnsi="Times New Roman"/>
+          <w:sz w:val="16"/>
+          <w:szCs w:val="16"/>
+          <w:lang w:val="fr-SN"/>
+        </w:rPr>
+        <w:t xml:space="preserve"> si elle s'était portée caution ou avaliste de l’Emprunteur avant la clôture du compte.</w:t>
+      </w:r>
+    </w:p>
+    <w:p>
+      <w:pPr>
+        <w:jc w:val="both"/>
+        <w:rPr>
+          <w:rFonts w:ascii="Times New Roman" w:hAnsi="Times New Roman"/>
+          <w:sz w:val="16"/>
+          <w:szCs w:val="16"/>
+          <w:lang w:val="fr-SN"/>
+        </w:rPr>
+      </w:pPr>
+      <w:r>
+        <w:rPr>
+          <w:rFonts w:ascii="Times New Roman" w:hAnsi="Times New Roman"/>
+          <w:sz w:val="16"/>
+          <w:szCs w:val="16"/>
+          <w:lang w:val="fr-SN"/>
+        </w:rPr>
+        <w:t>En conséquence, COFINA</w:t>
+      </w:r>
+      <w:r>
+        <w:rPr>
+          <w:rFonts w:ascii="Times New Roman" w:hAnsi="Times New Roman"/>
+          <w:sz w:val="16"/>
+          <w:szCs w:val="16"/>
+          <w:lang w:val="fr-SN"/>
+        </w:rPr>
+        <w:t xml:space="preserve"> Gabon SA</w:t>
+      </w:r>
+      <w:r>
+        <w:rPr>
+          <w:rFonts w:ascii="Times New Roman" w:hAnsi="Times New Roman"/>
+          <w:sz w:val="16"/>
+          <w:szCs w:val="16"/>
+          <w:lang w:val="fr-SN"/>
+        </w:rPr>
+        <w:t xml:space="preserve"> est dès maintenant autorisée à inscrire d'office au débit du compte de l’emprunteur toutes</w:t>
+      </w:r>
+      <w:r>
+        <w:rPr>
+          <w:rFonts w:ascii="Times New Roman" w:hAnsi="Times New Roman"/>
+          <w:sz w:val="16"/>
+          <w:szCs w:val="16"/>
+          <w:lang w:val="fr-SN"/>
+        </w:rPr>
+        <w:t xml:space="preserve"> les</w:t>
+      </w:r>
+      <w:r>
+        <w:rPr>
+          <w:rFonts w:ascii="Times New Roman" w:hAnsi="Times New Roman"/>
+          <w:sz w:val="16"/>
+          <w:szCs w:val="16"/>
+          <w:lang w:val="fr-SN"/>
+        </w:rPr>
+        <w:t xml:space="preserve"> sommes que cette dernière pourrait lui devoir en principal, plus tous intérêts, commissions, frais et accessoires, quelles que soient l'origine et la nature desdites créances, même si la cause en était antérieure à ce jour.</w:t>
+      </w:r>
+    </w:p>
+    <w:p>
+      <w:pPr>
+        <w:jc w:val="both"/>
+        <w:rPr>
+          <w:rFonts w:ascii="Times New Roman" w:hAnsi="Times New Roman"/>
+          <w:b/>
+          <w:sz w:val="16"/>
+          <w:szCs w:val="16"/>
+          <w:lang w:val="fr-SN"/>
+        </w:rPr>
+      </w:pPr>
+      <w:r>
+        <w:rPr>
+          <w:rFonts w:ascii="Times New Roman" w:hAnsi="Times New Roman"/>
+          <w:b/>
+          <w:sz w:val="16"/>
+          <w:szCs w:val="16"/>
+          <w:lang w:val="fr-SN"/>
+        </w:rPr>
+        <w:t>Rentrent donc dans le compte courant notamment et sans que cette énonciation soit limitative :</w:t>
+      </w:r>
+    </w:p>
+    <w:p>
+      <w:pPr>
+        <w:numPr>
+          <w:ilvl w:val="0"/>
+          <w:numId w:val="12"/>
+        </w:numPr>
+        <w:jc w:val="both"/>
+        <w:rPr>
+          <w:rFonts w:ascii="Times New Roman" w:hAnsi="Times New Roman"/>
+          <w:sz w:val="16"/>
+          <w:szCs w:val="16"/>
+          <w:lang w:val="fr-SN"/>
+        </w:rPr>
+      </w:pPr>
+      <w:r>
+        <w:rPr>
+          <w:rFonts w:ascii="Times New Roman" w:hAnsi="Times New Roman"/>
+          <w:sz w:val="16"/>
+          <w:szCs w:val="16"/>
+          <w:lang w:val="fr-SN"/>
+        </w:rPr>
+        <w:t xml:space="preserve">Toutes </w:t>
+      </w:r>
+      <w:r>
+        <w:rPr>
+          <w:rFonts w:ascii="Times New Roman" w:hAnsi="Times New Roman"/>
+          <w:sz w:val="16"/>
+          <w:szCs w:val="16"/>
+          <w:lang w:val="fr-SN"/>
+        </w:rPr>
+        <w:t xml:space="preserve">les </w:t>
+      </w:r>
+      <w:r>
+        <w:rPr>
+          <w:rFonts w:ascii="Times New Roman" w:hAnsi="Times New Roman"/>
+          <w:sz w:val="16"/>
+          <w:szCs w:val="16"/>
+          <w:lang w:val="fr-SN"/>
+        </w:rPr>
+        <w:t>avances et facilités quelconques ;</w:t>
+      </w:r>
+    </w:p>
+    <w:p>
+      <w:pPr>
+        <w:numPr>
+          <w:ilvl w:val="0"/>
+          <w:numId w:val="12"/>
+        </w:numPr>
+        <w:jc w:val="both"/>
+        <w:rPr>
+          <w:rFonts w:ascii="Times New Roman" w:hAnsi="Times New Roman"/>
+          <w:sz w:val="16"/>
+          <w:szCs w:val="16"/>
+          <w:lang w:val="fr-SN"/>
+        </w:rPr>
+      </w:pPr>
+      <w:r>
+        <w:rPr>
+          <w:rFonts w:ascii="Times New Roman" w:hAnsi="Times New Roman"/>
+          <w:sz w:val="16"/>
+          <w:szCs w:val="16"/>
+          <w:lang w:val="fr-SN"/>
+        </w:rPr>
+        <w:t xml:space="preserve">Tous </w:t>
+      </w:r>
+      <w:r>
+        <w:rPr>
+          <w:rFonts w:ascii="Times New Roman" w:hAnsi="Times New Roman"/>
+          <w:sz w:val="16"/>
+          <w:szCs w:val="16"/>
+          <w:lang w:val="fr-SN"/>
+        </w:rPr>
+        <w:t xml:space="preserve">les </w:t>
+      </w:r>
+      <w:r>
+        <w:rPr>
+          <w:rFonts w:ascii="Times New Roman" w:hAnsi="Times New Roman"/>
+          <w:sz w:val="16"/>
+          <w:szCs w:val="16"/>
+          <w:lang w:val="fr-SN"/>
+        </w:rPr>
+        <w:t>escomptes d'effets commerciaux portant à un titre quelconque la signature de l’emprunteur ;</w:t>
+      </w:r>
+    </w:p>
+    <w:p>
+      <w:pPr>
+        <w:numPr>
+          <w:ilvl w:val="0"/>
+          <w:numId w:val="12"/>
+        </w:numPr>
+        <w:jc w:val="both"/>
+        <w:rPr>
+          <w:rFonts w:ascii="Times New Roman" w:hAnsi="Times New Roman"/>
+          <w:sz w:val="16"/>
+          <w:szCs w:val="16"/>
+          <w:lang w:val="fr-SN"/>
+        </w:rPr>
+      </w:pPr>
+      <w:r>
+        <w:rPr>
+          <w:rFonts w:ascii="Times New Roman" w:hAnsi="Times New Roman"/>
+          <w:sz w:val="16"/>
+          <w:szCs w:val="16"/>
+          <w:lang w:val="fr-SN"/>
+        </w:rPr>
+        <w:t xml:space="preserve">Toutes </w:t>
+      </w:r>
+      <w:r>
+        <w:rPr>
+          <w:rFonts w:ascii="Times New Roman" w:hAnsi="Times New Roman"/>
+          <w:sz w:val="16"/>
+          <w:szCs w:val="16"/>
+          <w:lang w:val="fr-SN"/>
+        </w:rPr>
+        <w:t xml:space="preserve">les </w:t>
+      </w:r>
+      <w:r>
+        <w:rPr>
+          <w:rFonts w:ascii="Times New Roman" w:hAnsi="Times New Roman"/>
+          <w:sz w:val="16"/>
+          <w:szCs w:val="16"/>
+          <w:lang w:val="fr-SN"/>
+        </w:rPr>
+        <w:t>avances sur produits, sur marchandises ou sur créances à l'encontre de l'Administration ;</w:t>
+      </w:r>
+    </w:p>
+    <w:p>
+      <w:pPr>
+        <w:numPr>
+          <w:ilvl w:val="0"/>
+          <w:numId w:val="12"/>
+        </w:numPr>
+        <w:jc w:val="both"/>
+        <w:rPr>
+          <w:rFonts w:ascii="Times New Roman" w:hAnsi="Times New Roman"/>
+          <w:sz w:val="16"/>
+          <w:szCs w:val="16"/>
+          <w:lang w:val="fr-SN"/>
+        </w:rPr>
+      </w:pPr>
+      <w:r>
+        <w:rPr>
+          <w:rFonts w:ascii="Times New Roman" w:hAnsi="Times New Roman"/>
+          <w:sz w:val="16"/>
+          <w:szCs w:val="16"/>
+          <w:lang w:val="fr-SN"/>
+        </w:rPr>
+        <w:t xml:space="preserve">Toutes </w:t>
+      </w:r>
+      <w:r>
+        <w:rPr>
+          <w:rFonts w:ascii="Times New Roman" w:hAnsi="Times New Roman"/>
+          <w:sz w:val="16"/>
+          <w:szCs w:val="16"/>
+          <w:lang w:val="fr-SN"/>
+        </w:rPr>
+        <w:t xml:space="preserve">les </w:t>
+      </w:r>
+      <w:r>
+        <w:rPr>
+          <w:rFonts w:ascii="Times New Roman" w:hAnsi="Times New Roman"/>
+          <w:sz w:val="16"/>
+          <w:szCs w:val="16"/>
+          <w:lang w:val="fr-SN"/>
+        </w:rPr>
+        <w:t xml:space="preserve">cautions et avals fournis par COFINA </w:t>
+      </w:r>
+      <w:r>
+        <w:rPr>
+          <w:rFonts w:ascii="Times New Roman" w:hAnsi="Times New Roman"/>
+          <w:sz w:val="16"/>
+          <w:szCs w:val="16"/>
+          <w:lang w:val="fr-SN"/>
+        </w:rPr>
+        <w:t xml:space="preserve">Gabon SA </w:t>
+      </w:r>
+      <w:r>
+        <w:rPr>
+          <w:rFonts w:ascii="Times New Roman" w:hAnsi="Times New Roman"/>
+          <w:sz w:val="16"/>
+          <w:szCs w:val="16"/>
+          <w:lang w:val="fr-SN"/>
+        </w:rPr>
+        <w:t>auprès de qui que ce soit.</w:t>
+      </w:r>
+    </w:p>
+    <w:p>
+      <w:pPr>
+        <w:pStyle w:val="NormalWeb"/>
+        <w:rPr>
+          <w:sz w:val="20"/>
+          <w:szCs w:val="20"/>
+        </w:rPr>
+      </w:pPr>
+    </w:p>
+    <w:p>
+      <w:pPr>
+        <w:jc w:val="both"/>
+        <w:rPr>
+          <w:rFonts w:ascii="Times New Roman" w:hAnsi="Times New Roman"/>
+          <w:sz w:val="16"/>
+          <w:szCs w:val="16"/>
+        </w:rPr>
+      </w:pPr>
+      <w:r>
+        <w:rPr>
+          <w:rFonts w:ascii="Times New Roman" w:hAnsi="Times New Roman"/>
+          <w:b/>
+          <w:bCs/>
+          <w:sz w:val="16"/>
+          <w:szCs w:val="16"/>
+          <w:u w:val="single"/>
+        </w:rPr>
+        <w:t>ARTICLE 1</w:t>
+      </w:r>
+      <w:r>
+        <w:rPr>
+          <w:rFonts w:ascii="Times New Roman" w:hAnsi="Times New Roman"/>
+          <w:b/>
+          <w:bCs/>
+          <w:sz w:val="16"/>
+          <w:szCs w:val="16"/>
+          <w:u w:val="single"/>
+        </w:rPr>
+        <w:t>3</w:t>
+      </w:r>
+      <w:r>
+        <w:rPr>
+          <w:rFonts w:ascii="Times New Roman" w:hAnsi="Times New Roman"/>
+          <w:b/>
+          <w:bCs/>
+          <w:sz w:val="16"/>
+          <w:szCs w:val="16"/>
+        </w:rPr>
+        <w:t xml:space="preserve"> : DIVERS </w:t>
+      </w:r>
+      <w:r>
+        <w:rPr>
+          <w:rFonts w:ascii="Times New Roman" w:hAnsi="Times New Roman"/>
+          <w:sz w:val="16"/>
+          <w:szCs w:val="16"/>
+          <w:u w:val="single"/>
+        </w:rPr>
+        <w:t xml:space="preserve"> </w:t>
+      </w:r>
+    </w:p>
+    <w:p>
+      <w:pPr>
+        <w:jc w:val="both"/>
+        <w:rPr>
+          <w:rFonts w:ascii="Times New Roman" w:hAnsi="Times New Roman"/>
+          <w:sz w:val="16"/>
+          <w:szCs w:val="16"/>
+        </w:rPr>
+      </w:pPr>
+      <w:r>
+        <w:rPr>
+          <w:rFonts w:ascii="Times New Roman" w:hAnsi="Times New Roman"/>
+          <w:sz w:val="16"/>
+          <w:szCs w:val="16"/>
+        </w:rPr>
+        <w:t>1</w:t>
+      </w:r>
+      <w:r>
+        <w:rPr>
+          <w:rFonts w:ascii="Times New Roman" w:hAnsi="Times New Roman"/>
+          <w:sz w:val="16"/>
+          <w:szCs w:val="16"/>
+        </w:rPr>
+        <w:t>2</w:t>
+      </w:r>
+      <w:r>
+        <w:rPr>
+          <w:rFonts w:ascii="Times New Roman" w:hAnsi="Times New Roman"/>
+          <w:sz w:val="16"/>
+          <w:szCs w:val="16"/>
+        </w:rPr>
+        <w:t xml:space="preserve">.1 En aucun cas, </w:t>
+      </w:r>
+      <w:r>
+        <w:rPr>
+          <w:rFonts w:ascii="Times New Roman" w:hAnsi="Times New Roman"/>
+          <w:b/>
+          <w:sz w:val="16"/>
+          <w:szCs w:val="16"/>
+        </w:rPr>
+        <w:t>l'Emprunteu</w:t>
+      </w:r>
+      <w:r>
+        <w:rPr>
+          <w:rFonts w:ascii="Times New Roman" w:hAnsi="Times New Roman"/>
+          <w:sz w:val="16"/>
+          <w:szCs w:val="16"/>
+        </w:rPr>
+        <w:t xml:space="preserve">r ne pourra opposer à </w:t>
+      </w:r>
+      <w:r>
+        <w:rPr>
+          <w:rFonts w:ascii="Times New Roman" w:hAnsi="Times New Roman"/>
+          <w:b/>
+          <w:sz w:val="16"/>
+          <w:szCs w:val="16"/>
+        </w:rPr>
+        <w:t>l’</w:t>
+      </w:r>
+      <w:r>
+        <w:rPr>
+          <w:rFonts w:ascii="Times New Roman" w:hAnsi="Times New Roman"/>
+          <w:b/>
+          <w:sz w:val="16"/>
+          <w:szCs w:val="16"/>
+        </w:rPr>
+        <w:t>I</w:t>
+      </w:r>
+      <w:r>
+        <w:rPr>
+          <w:rFonts w:ascii="Times New Roman" w:hAnsi="Times New Roman"/>
+          <w:b/>
+          <w:sz w:val="16"/>
+          <w:szCs w:val="16"/>
+        </w:rPr>
+        <w:t>nstitution</w:t>
+      </w:r>
+      <w:r>
+        <w:rPr>
+          <w:rFonts w:ascii="Times New Roman" w:hAnsi="Times New Roman"/>
+          <w:sz w:val="16"/>
+          <w:szCs w:val="16"/>
+        </w:rPr>
+        <w:t xml:space="preserve">, dans </w:t>
+      </w:r>
+      <w:r>
+        <w:rPr>
+          <w:rFonts w:ascii="Times New Roman" w:hAnsi="Times New Roman"/>
+          <w:sz w:val="16"/>
+          <w:szCs w:val="16"/>
+        </w:rPr>
+        <w:t>l</w:t>
+      </w:r>
+      <w:r>
+        <w:rPr>
+          <w:rFonts w:ascii="Times New Roman" w:hAnsi="Times New Roman"/>
+          <w:sz w:val="16"/>
+          <w:szCs w:val="16"/>
+        </w:rPr>
+        <w:t>e</w:t>
+      </w:r>
+      <w:r>
+        <w:rPr>
+          <w:rFonts w:ascii="Times New Roman" w:hAnsi="Times New Roman"/>
+          <w:sz w:val="16"/>
+          <w:szCs w:val="16"/>
+        </w:rPr>
+        <w:t xml:space="preserve"> cadre du présent contrat</w:t>
+      </w:r>
+      <w:r>
+        <w:rPr>
+          <w:rFonts w:ascii="Times New Roman" w:hAnsi="Times New Roman"/>
+          <w:sz w:val="16"/>
+          <w:szCs w:val="16"/>
+        </w:rPr>
+        <w:t>, des ré</w:t>
+      </w:r>
+      <w:r>
+        <w:rPr>
+          <w:rFonts w:ascii="Times New Roman" w:hAnsi="Times New Roman"/>
+          <w:sz w:val="16"/>
+          <w:szCs w:val="16"/>
+        </w:rPr>
+        <w:t>cl</w:t>
+      </w:r>
+      <w:r>
+        <w:rPr>
+          <w:rFonts w:ascii="Times New Roman" w:hAnsi="Times New Roman"/>
+          <w:sz w:val="16"/>
+          <w:szCs w:val="16"/>
+        </w:rPr>
+        <w:t xml:space="preserve">amations ou des exceptions quelles qu'elles soient, tirées de toute autre convention la liant avec elle. </w:t>
+      </w:r>
+    </w:p>
+    <w:p>
+      <w:pPr>
+        <w:jc w:val="both"/>
+        <w:rPr>
+          <w:rFonts w:ascii="Times New Roman" w:hAnsi="Times New Roman"/>
+          <w:sz w:val="16"/>
+          <w:szCs w:val="16"/>
+        </w:rPr>
+      </w:pPr>
+      <w:r>
+        <w:rPr>
+          <w:rFonts w:ascii="Times New Roman" w:hAnsi="Times New Roman"/>
+          <w:sz w:val="16"/>
+          <w:szCs w:val="16"/>
+        </w:rPr>
+        <w:t>1</w:t>
+      </w:r>
+      <w:r>
+        <w:rPr>
+          <w:rFonts w:ascii="Times New Roman" w:hAnsi="Times New Roman"/>
+          <w:sz w:val="16"/>
+          <w:szCs w:val="16"/>
+        </w:rPr>
+        <w:t>2</w:t>
+      </w:r>
+      <w:r>
+        <w:rPr>
+          <w:rFonts w:ascii="Times New Roman" w:hAnsi="Times New Roman"/>
+          <w:sz w:val="16"/>
+          <w:szCs w:val="16"/>
+        </w:rPr>
+        <w:t xml:space="preserve">.2 Le fait que </w:t>
+      </w:r>
+      <w:r>
+        <w:rPr>
+          <w:rFonts w:ascii="Times New Roman" w:hAnsi="Times New Roman"/>
+          <w:b/>
+          <w:sz w:val="16"/>
+          <w:szCs w:val="16"/>
+        </w:rPr>
+        <w:t>l’</w:t>
+      </w:r>
+      <w:r>
+        <w:rPr>
+          <w:rFonts w:ascii="Times New Roman" w:hAnsi="Times New Roman"/>
+          <w:b/>
+          <w:sz w:val="16"/>
+          <w:szCs w:val="16"/>
+        </w:rPr>
+        <w:t>I</w:t>
+      </w:r>
+      <w:r>
+        <w:rPr>
+          <w:rFonts w:ascii="Times New Roman" w:hAnsi="Times New Roman"/>
+          <w:b/>
+          <w:sz w:val="16"/>
+          <w:szCs w:val="16"/>
+        </w:rPr>
+        <w:t>nstitution</w:t>
+      </w:r>
+      <w:r>
+        <w:rPr>
+          <w:rFonts w:ascii="Times New Roman" w:hAnsi="Times New Roman"/>
+          <w:sz w:val="16"/>
+          <w:szCs w:val="16"/>
+        </w:rPr>
+        <w:t xml:space="preserve"> n'exerce pas </w:t>
+      </w:r>
+      <w:r>
+        <w:rPr>
+          <w:rFonts w:ascii="Times New Roman" w:hAnsi="Times New Roman"/>
+          <w:sz w:val="16"/>
+          <w:szCs w:val="16"/>
+        </w:rPr>
+        <w:t>l</w:t>
+      </w:r>
+      <w:r>
+        <w:rPr>
+          <w:rFonts w:ascii="Times New Roman" w:hAnsi="Times New Roman"/>
+          <w:sz w:val="16"/>
+          <w:szCs w:val="16"/>
+        </w:rPr>
+        <w:t>’un</w:t>
+      </w:r>
+      <w:r>
+        <w:rPr>
+          <w:rFonts w:ascii="Times New Roman" w:hAnsi="Times New Roman"/>
+          <w:sz w:val="16"/>
+          <w:szCs w:val="16"/>
+        </w:rPr>
+        <w:t xml:space="preserve"> quelconque de ses </w:t>
+      </w:r>
+      <w:r>
+        <w:rPr>
+          <w:rFonts w:ascii="Times New Roman" w:hAnsi="Times New Roman"/>
+          <w:sz w:val="16"/>
+          <w:szCs w:val="16"/>
+        </w:rPr>
+        <w:t>droits au titre de ce contra</w:t>
+      </w:r>
+      <w:r>
+        <w:rPr>
+          <w:rFonts w:ascii="Times New Roman" w:hAnsi="Times New Roman"/>
+          <w:sz w:val="16"/>
+          <w:szCs w:val="16"/>
+        </w:rPr>
+        <w:t>t</w:t>
+      </w:r>
+      <w:r>
+        <w:rPr>
+          <w:rFonts w:ascii="Times New Roman" w:hAnsi="Times New Roman"/>
+          <w:sz w:val="16"/>
+          <w:szCs w:val="16"/>
+        </w:rPr>
+        <w:t>, de même que tout délai apporté par</w:t>
+      </w:r>
+      <w:r>
+        <w:rPr>
+          <w:rFonts w:ascii="Times New Roman" w:hAnsi="Times New Roman"/>
+          <w:b/>
+          <w:sz w:val="16"/>
+          <w:szCs w:val="16"/>
+        </w:rPr>
+        <w:t xml:space="preserve"> </w:t>
+      </w:r>
+      <w:r>
+        <w:rPr>
+          <w:rFonts w:ascii="Times New Roman" w:hAnsi="Times New Roman"/>
+          <w:b/>
+          <w:sz w:val="16"/>
+          <w:szCs w:val="16"/>
+        </w:rPr>
+        <w:t>l’</w:t>
+      </w:r>
+      <w:r>
+        <w:rPr>
+          <w:rFonts w:ascii="Times New Roman" w:hAnsi="Times New Roman"/>
+          <w:b/>
+          <w:sz w:val="16"/>
+          <w:szCs w:val="16"/>
+        </w:rPr>
+        <w:t>I</w:t>
+      </w:r>
+      <w:r>
+        <w:rPr>
+          <w:rFonts w:ascii="Times New Roman" w:hAnsi="Times New Roman"/>
+          <w:b/>
+          <w:sz w:val="16"/>
+          <w:szCs w:val="16"/>
+        </w:rPr>
+        <w:t>nstitution</w:t>
+      </w:r>
+      <w:r>
+        <w:rPr>
+          <w:rFonts w:ascii="Times New Roman" w:hAnsi="Times New Roman"/>
+          <w:sz w:val="16"/>
+          <w:szCs w:val="16"/>
+        </w:rPr>
+        <w:t xml:space="preserve"> dans I' exercice desdits droits ne vaudra pas abandon de ceux-ci. De même, l'exercice partiel d'un droit ou d'une seule des voies de droit mis à la disposition de </w:t>
+      </w:r>
+      <w:r>
+        <w:rPr>
+          <w:rFonts w:ascii="Times New Roman" w:hAnsi="Times New Roman"/>
+          <w:b/>
+          <w:sz w:val="16"/>
+          <w:szCs w:val="16"/>
+        </w:rPr>
+        <w:t>l’</w:t>
+      </w:r>
+      <w:r>
+        <w:rPr>
+          <w:rFonts w:ascii="Times New Roman" w:hAnsi="Times New Roman"/>
+          <w:b/>
+          <w:sz w:val="16"/>
+          <w:szCs w:val="16"/>
+        </w:rPr>
+        <w:t>I</w:t>
+      </w:r>
+      <w:r>
+        <w:rPr>
+          <w:rFonts w:ascii="Times New Roman" w:hAnsi="Times New Roman"/>
+          <w:b/>
+          <w:sz w:val="16"/>
+          <w:szCs w:val="16"/>
+        </w:rPr>
+        <w:t>nstitution</w:t>
+      </w:r>
+      <w:r>
+        <w:rPr>
+          <w:rFonts w:ascii="Times New Roman" w:hAnsi="Times New Roman"/>
+          <w:sz w:val="16"/>
+          <w:szCs w:val="16"/>
+        </w:rPr>
+        <w:t xml:space="preserve"> n'interdira pas à cette dernière d'exercer totalement ses droits ou d'épuiser toutes les voies de droit mises à sa disposition. </w:t>
+      </w:r>
+    </w:p>
+    <w:p>
+      <w:pPr>
+        <w:jc w:val="both"/>
+        <w:rPr>
+          <w:rFonts w:ascii="Times New Roman" w:hAnsi="Times New Roman"/>
+          <w:sz w:val="16"/>
+          <w:szCs w:val="16"/>
+          <w:u w:val="single"/>
+        </w:rPr>
+      </w:pPr>
+      <w:r>
+        <w:rPr>
+          <w:rFonts w:ascii="Times New Roman" w:hAnsi="Times New Roman"/>
+          <w:sz w:val="16"/>
+          <w:szCs w:val="16"/>
+        </w:rPr>
+        <w:t>1</w:t>
+      </w:r>
+      <w:r>
+        <w:rPr>
+          <w:rFonts w:ascii="Times New Roman" w:hAnsi="Times New Roman"/>
+          <w:sz w:val="16"/>
+          <w:szCs w:val="16"/>
+        </w:rPr>
+        <w:t>2</w:t>
+      </w:r>
+      <w:r>
+        <w:rPr>
+          <w:rFonts w:ascii="Times New Roman" w:hAnsi="Times New Roman"/>
+          <w:sz w:val="16"/>
+          <w:szCs w:val="16"/>
+        </w:rPr>
+        <w:t>.3 Tous préavis, avis, accords ou communications relatifs aux présentes devront être envoyés en langue française par courrier recommandé ou transmis par porteur avec cahier de transmission, ou par télécopie suivie d'une confirmation courrier</w:t>
+      </w:r>
+      <w:r>
+        <w:rPr>
+          <w:rFonts w:ascii="Times New Roman" w:hAnsi="Times New Roman"/>
+          <w:sz w:val="16"/>
+          <w:szCs w:val="16"/>
+        </w:rPr>
+        <w:t>.</w:t>
+      </w:r>
+    </w:p>
+    <w:p>
+      <w:pPr>
+        <w:jc w:val="both"/>
+        <w:rPr>
+          <w:rFonts w:ascii="Times New Roman" w:hAnsi="Times New Roman"/>
+          <w:sz w:val="16"/>
+          <w:szCs w:val="16"/>
+        </w:rPr>
+      </w:pPr>
+      <w:r>
+        <w:rPr>
+          <w:rFonts w:ascii="Times New Roman" w:hAnsi="Times New Roman"/>
+          <w:sz w:val="16"/>
+          <w:szCs w:val="16"/>
+        </w:rPr>
+        <w:t>1</w:t>
+      </w:r>
+      <w:r>
+        <w:rPr>
+          <w:rFonts w:ascii="Times New Roman" w:hAnsi="Times New Roman"/>
+          <w:sz w:val="16"/>
+          <w:szCs w:val="16"/>
+        </w:rPr>
+        <w:t>2</w:t>
+      </w:r>
+      <w:r>
+        <w:rPr>
+          <w:rFonts w:ascii="Times New Roman" w:hAnsi="Times New Roman"/>
+          <w:sz w:val="16"/>
+          <w:szCs w:val="16"/>
+        </w:rPr>
+        <w:t>.4 Au cas où l’une quelconque d</w:t>
+      </w:r>
+      <w:r>
+        <w:rPr>
+          <w:rFonts w:ascii="Times New Roman" w:hAnsi="Times New Roman"/>
+          <w:sz w:val="16"/>
+          <w:szCs w:val="16"/>
+        </w:rPr>
+        <w:t>es dispositions de ce contrat</w:t>
+      </w:r>
+      <w:r>
+        <w:rPr>
+          <w:rFonts w:ascii="Times New Roman" w:hAnsi="Times New Roman"/>
+          <w:sz w:val="16"/>
+          <w:szCs w:val="16"/>
+        </w:rPr>
+        <w:t xml:space="preserve"> deviendrait ou serait déclarée nulle, interdite ou sans effet, la validité des autre</w:t>
+      </w:r>
+      <w:r>
+        <w:rPr>
+          <w:rFonts w:ascii="Times New Roman" w:hAnsi="Times New Roman"/>
+          <w:sz w:val="16"/>
+          <w:szCs w:val="16"/>
+        </w:rPr>
+        <w:t xml:space="preserve">s dispositions du contrat </w:t>
+      </w:r>
+      <w:r>
+        <w:rPr>
+          <w:rFonts w:ascii="Times New Roman" w:hAnsi="Times New Roman"/>
+          <w:sz w:val="16"/>
+          <w:szCs w:val="16"/>
+        </w:rPr>
+        <w:t>n’en serait pour autant pas remise</w:t>
+      </w:r>
+      <w:r>
+        <w:rPr>
+          <w:rFonts w:ascii="Times New Roman" w:hAnsi="Times New Roman"/>
+          <w:sz w:val="16"/>
+          <w:szCs w:val="16"/>
+        </w:rPr>
+        <w:t xml:space="preserve"> en question, pour autant que son objet principal</w:t>
+      </w:r>
+      <w:r>
+        <w:rPr>
+          <w:rFonts w:ascii="Times New Roman" w:hAnsi="Times New Roman"/>
+          <w:sz w:val="16"/>
+          <w:szCs w:val="16"/>
+        </w:rPr>
+        <w:t xml:space="preserve"> puisse être déterminé et réalisé. </w:t>
+      </w:r>
+    </w:p>
+    <w:p>
+      <w:pPr>
+        <w:jc w:val="both"/>
+        <w:rPr>
+          <w:rFonts w:ascii="Times New Roman" w:hAnsi="Times New Roman"/>
+          <w:sz w:val="16"/>
+          <w:szCs w:val="16"/>
+        </w:rPr>
+      </w:pPr>
+      <w:r>
+        <w:rPr>
+          <w:rFonts w:ascii="Times New Roman" w:hAnsi="Times New Roman"/>
+          <w:sz w:val="16"/>
+          <w:szCs w:val="16"/>
+        </w:rPr>
+        <w:t>1</w:t>
+      </w:r>
+      <w:r>
+        <w:rPr>
+          <w:rFonts w:ascii="Times New Roman" w:hAnsi="Times New Roman"/>
+          <w:sz w:val="16"/>
+          <w:szCs w:val="16"/>
+        </w:rPr>
+        <w:t>2</w:t>
+      </w:r>
+      <w:r>
+        <w:rPr>
+          <w:rFonts w:ascii="Times New Roman" w:hAnsi="Times New Roman"/>
+          <w:sz w:val="16"/>
+          <w:szCs w:val="16"/>
+        </w:rPr>
+        <w:t xml:space="preserve">.5 </w:t>
+      </w:r>
+      <w:r>
+        <w:rPr>
+          <w:rFonts w:ascii="Times New Roman" w:hAnsi="Times New Roman"/>
+          <w:b/>
+          <w:sz w:val="16"/>
+          <w:szCs w:val="16"/>
+        </w:rPr>
+        <w:t>L’Emprunteur</w:t>
+      </w:r>
+      <w:r>
+        <w:rPr>
+          <w:rFonts w:ascii="Times New Roman" w:hAnsi="Times New Roman"/>
+          <w:sz w:val="16"/>
+          <w:szCs w:val="16"/>
+        </w:rPr>
+        <w:t xml:space="preserve"> paiera et indemnisera </w:t>
+      </w:r>
+      <w:r>
+        <w:rPr>
+          <w:rFonts w:ascii="Times New Roman" w:hAnsi="Times New Roman"/>
+          <w:b/>
+          <w:sz w:val="16"/>
+          <w:szCs w:val="16"/>
+        </w:rPr>
+        <w:t>l’</w:t>
+      </w:r>
+      <w:r>
+        <w:rPr>
+          <w:rFonts w:ascii="Times New Roman" w:hAnsi="Times New Roman"/>
+          <w:b/>
+          <w:sz w:val="16"/>
+          <w:szCs w:val="16"/>
+        </w:rPr>
+        <w:t>I</w:t>
+      </w:r>
+      <w:r>
+        <w:rPr>
+          <w:rFonts w:ascii="Times New Roman" w:hAnsi="Times New Roman"/>
+          <w:b/>
+          <w:sz w:val="16"/>
+          <w:szCs w:val="16"/>
+        </w:rPr>
+        <w:t>nstitution</w:t>
+      </w:r>
+      <w:r>
+        <w:rPr>
+          <w:rFonts w:ascii="Times New Roman" w:hAnsi="Times New Roman"/>
+          <w:sz w:val="16"/>
+          <w:szCs w:val="16"/>
+        </w:rPr>
+        <w:t xml:space="preserve"> outre toute taxe, de tout droit de timbre ou tout autre impôt imposé par quelque autorité nationale ou supranationale qui pourrait être exigible ou </w:t>
+      </w:r>
+      <w:r>
+        <w:rPr>
+          <w:rFonts w:ascii="Times New Roman" w:hAnsi="Times New Roman"/>
+          <w:sz w:val="16"/>
+          <w:szCs w:val="16"/>
+        </w:rPr>
+        <w:t>déclaré tel</w:t>
+      </w:r>
+      <w:r>
+        <w:rPr>
+          <w:rFonts w:ascii="Times New Roman" w:hAnsi="Times New Roman"/>
+          <w:sz w:val="16"/>
+          <w:szCs w:val="16"/>
+        </w:rPr>
+        <w:t xml:space="preserve"> à l’occasion de la signature, de l’application ou l’exécution des présentes, et </w:t>
+      </w:r>
+      <w:r>
+        <w:rPr>
+          <w:rFonts w:ascii="Times New Roman" w:hAnsi="Times New Roman"/>
+          <w:sz w:val="16"/>
+          <w:szCs w:val="16"/>
+        </w:rPr>
+        <w:t>notamment les</w:t>
+      </w:r>
+      <w:r>
+        <w:rPr>
+          <w:rFonts w:ascii="Times New Roman" w:hAnsi="Times New Roman"/>
+          <w:sz w:val="16"/>
+          <w:szCs w:val="16"/>
+        </w:rPr>
+        <w:t xml:space="preserve"> frais d’enregistrement et de timbres. </w:t>
+      </w:r>
+    </w:p>
+    <w:p>
+      <w:pPr>
+        <w:jc w:val="both"/>
+        <w:rPr>
+          <w:rFonts w:ascii="Times New Roman" w:hAnsi="Times New Roman"/>
+          <w:sz w:val="16"/>
+          <w:szCs w:val="16"/>
+        </w:rPr>
+      </w:pPr>
+      <w:r>
+        <w:rPr>
+          <w:rFonts w:ascii="Times New Roman" w:hAnsi="Times New Roman"/>
+          <w:b/>
+          <w:sz w:val="16"/>
+          <w:szCs w:val="16"/>
+          <w:u w:val="single"/>
+        </w:rPr>
+        <w:t xml:space="preserve">ARTICLE </w:t>
+      </w:r>
+      <w:r>
+        <w:rPr>
+          <w:rFonts w:ascii="Times New Roman" w:hAnsi="Times New Roman"/>
+          <w:b/>
+          <w:sz w:val="16"/>
+          <w:szCs w:val="16"/>
+          <w:u w:val="single"/>
+        </w:rPr>
+        <w:t>1</w:t>
+      </w:r>
+      <w:r>
+        <w:rPr>
+          <w:rFonts w:ascii="Times New Roman" w:hAnsi="Times New Roman"/>
+          <w:b/>
+          <w:sz w:val="16"/>
+          <w:szCs w:val="16"/>
+          <w:u w:val="single"/>
+        </w:rPr>
+        <w:t>4</w:t>
+      </w:r>
+      <w:r>
+        <w:rPr>
+          <w:rFonts w:ascii="Times New Roman" w:hAnsi="Times New Roman"/>
+          <w:b/>
+          <w:sz w:val="16"/>
+          <w:szCs w:val="16"/>
+          <w:u w:val="single"/>
+        </w:rPr>
+        <w:t xml:space="preserve"> </w:t>
+      </w:r>
+      <w:r>
+        <w:rPr>
+          <w:rFonts w:ascii="Times New Roman" w:hAnsi="Times New Roman"/>
+          <w:sz w:val="16"/>
+          <w:szCs w:val="16"/>
+        </w:rPr>
+        <w:t xml:space="preserve">: </w:t>
+      </w:r>
+      <w:r>
+        <w:rPr>
+          <w:rFonts w:ascii="Times New Roman" w:hAnsi="Times New Roman"/>
+          <w:b/>
+          <w:bCs/>
+          <w:sz w:val="16"/>
+          <w:szCs w:val="16"/>
+        </w:rPr>
+        <w:t>R</w:t>
+      </w:r>
+      <w:r>
+        <w:rPr>
+          <w:rFonts w:ascii="Times New Roman" w:hAnsi="Times New Roman"/>
+          <w:b/>
+          <w:bCs/>
+          <w:sz w:val="16"/>
+          <w:szCs w:val="16"/>
+        </w:rPr>
+        <w:t>EMBOURSEMENT ANTICIPE</w:t>
+      </w:r>
+    </w:p>
+    <w:p>
+      <w:pPr>
+        <w:jc w:val="both"/>
+        <w:rPr>
+          <w:rFonts w:ascii="Times New Roman" w:hAnsi="Times New Roman"/>
+          <w:sz w:val="16"/>
+          <w:szCs w:val="16"/>
+        </w:rPr>
+      </w:pPr>
+      <w:r>
+        <w:rPr>
+          <w:rFonts w:ascii="Times New Roman" w:hAnsi="Times New Roman"/>
+          <w:sz w:val="16"/>
+          <w:szCs w:val="16"/>
+        </w:rPr>
+        <w:t>En cas de rembou</w:t>
+      </w:r>
+      <w:r>
+        <w:rPr>
+          <w:rFonts w:ascii="Times New Roman" w:hAnsi="Times New Roman"/>
+          <w:sz w:val="16"/>
+          <w:szCs w:val="16"/>
+        </w:rPr>
+        <w:t>r</w:t>
+      </w:r>
+      <w:r>
+        <w:rPr>
+          <w:rFonts w:ascii="Times New Roman" w:hAnsi="Times New Roman"/>
+          <w:sz w:val="16"/>
+          <w:szCs w:val="16"/>
+        </w:rPr>
+        <w:t xml:space="preserve">sement par anticipation </w:t>
+      </w:r>
+      <w:r>
+        <w:rPr>
+          <w:rFonts w:ascii="Times New Roman" w:hAnsi="Times New Roman"/>
+          <w:b/>
+          <w:sz w:val="16"/>
+          <w:szCs w:val="16"/>
+        </w:rPr>
+        <w:t>l’</w:t>
+      </w:r>
+      <w:r>
+        <w:rPr>
+          <w:rFonts w:ascii="Times New Roman" w:hAnsi="Times New Roman"/>
+          <w:b/>
+          <w:sz w:val="16"/>
+          <w:szCs w:val="16"/>
+        </w:rPr>
+        <w:t>I</w:t>
+      </w:r>
+      <w:r>
+        <w:rPr>
+          <w:rFonts w:ascii="Times New Roman" w:hAnsi="Times New Roman"/>
+          <w:b/>
+          <w:sz w:val="16"/>
+          <w:szCs w:val="16"/>
+        </w:rPr>
+        <w:t>nstitution</w:t>
+      </w:r>
+      <w:r>
+        <w:rPr>
+          <w:rFonts w:ascii="Times New Roman" w:hAnsi="Times New Roman"/>
+          <w:b/>
+          <w:sz w:val="16"/>
+          <w:szCs w:val="16"/>
+        </w:rPr>
+        <w:t xml:space="preserve"> </w:t>
+      </w:r>
+      <w:r>
+        <w:rPr>
+          <w:rFonts w:ascii="Times New Roman" w:hAnsi="Times New Roman"/>
+          <w:sz w:val="16"/>
+          <w:szCs w:val="16"/>
+        </w:rPr>
+        <w:t>se réserve la faculté d’appliquer une pénalité de 4% HT sur l’encours restant dû par le client.</w:t>
+      </w:r>
+    </w:p>
+    <w:p>
+      <w:pPr>
+        <w:jc w:val="both"/>
+        <w:rPr>
+          <w:rFonts w:ascii="Times New Roman" w:hAnsi="Times New Roman"/>
+          <w:sz w:val="16"/>
+          <w:szCs w:val="16"/>
+        </w:rPr>
+      </w:pPr>
+      <w:r>
+        <w:rPr>
+          <w:rFonts w:ascii="Times New Roman" w:hAnsi="Times New Roman"/>
+          <w:sz w:val="16"/>
+          <w:szCs w:val="16"/>
+        </w:rPr>
+        <w:t>Les intérêts du mois au cours duquel intervient le remboursement anticipé sont intégralement dus, et ne sont pas rapporté au nombre de jours couru.</w:t>
+      </w:r>
+    </w:p>
+    <w:p>
+      <w:pPr>
+        <w:jc w:val="both"/>
+        <w:rPr>
+          <w:rFonts w:ascii="Times New Roman" w:hAnsi="Times New Roman"/>
+          <w:sz w:val="16"/>
+          <w:szCs w:val="16"/>
+        </w:rPr>
+      </w:pPr>
+      <w:r>
+        <w:rPr>
+          <w:rFonts w:ascii="Times New Roman" w:hAnsi="Times New Roman"/>
+          <w:b/>
+          <w:sz w:val="16"/>
+          <w:szCs w:val="16"/>
+          <w:u w:val="single"/>
+        </w:rPr>
+        <w:t xml:space="preserve">ARTICLE </w:t>
+      </w:r>
+      <w:r>
+        <w:rPr>
+          <w:rFonts w:ascii="Times New Roman" w:hAnsi="Times New Roman"/>
+          <w:b/>
+          <w:sz w:val="16"/>
+          <w:szCs w:val="16"/>
+          <w:u w:val="single"/>
+        </w:rPr>
+        <w:t>1</w:t>
+      </w:r>
+      <w:r>
+        <w:rPr>
+          <w:rFonts w:ascii="Times New Roman" w:hAnsi="Times New Roman"/>
+          <w:b/>
+          <w:sz w:val="16"/>
+          <w:szCs w:val="16"/>
+          <w:u w:val="single"/>
+        </w:rPr>
+        <w:t>5</w:t>
+      </w:r>
+      <w:r>
+        <w:rPr>
+          <w:rFonts w:ascii="Times New Roman" w:hAnsi="Times New Roman"/>
+          <w:sz w:val="16"/>
+          <w:szCs w:val="16"/>
+        </w:rPr>
+        <w:t xml:space="preserve"> : </w:t>
+      </w:r>
+      <w:r>
+        <w:rPr>
+          <w:rFonts w:ascii="Times New Roman" w:hAnsi="Times New Roman"/>
+          <w:b/>
+          <w:bCs/>
+          <w:sz w:val="16"/>
+          <w:szCs w:val="16"/>
+        </w:rPr>
+        <w:t xml:space="preserve">PROTECTION DES DONNEES PERSONNELLES </w:t>
+      </w:r>
+    </w:p>
+    <w:p>
+      <w:pPr>
+        <w:jc w:val="both"/>
+        <w:rPr>
+          <w:rFonts w:ascii="Times New Roman" w:hAnsi="Times New Roman"/>
+          <w:sz w:val="16"/>
+          <w:szCs w:val="16"/>
+        </w:rPr>
+      </w:pPr>
+      <w:r>
+        <w:rPr>
+          <w:rStyle w:val="cf01"/>
+          <w:rFonts w:ascii="Times New Roman" w:hAnsi="Times New Roman" w:cs="Times New Roman"/>
+          <w:color w:val="auto"/>
+        </w:rPr>
         <w:t>Le Client reconnaît être informé que ses données personnelles seront enregistrées dans le fichier de l'Institution et utilisées pour la gestion des relations contractuelles.</w:t>
       </w:r>
     </w:p>
@@ -6555,7 +7851,18 @@
           <w:szCs w:val="16"/>
           <w:u w:val="single"/>
         </w:rPr>
-        <w:t>ARTICLE 15</w:t>
+        <w:t>ARTICLE 1</w:t>
+      </w:r>
+      <w:r>
+        <w:rPr>
+          <w:rFonts w:ascii="Times New Roman" w:hAnsi="Times New Roman"/>
+          <w:b/>
+          <w:bCs/>
+          <w:sz w:val="16"/>
+          <w:szCs w:val="16"/>
+          <w:u w:val="single"/>
+        </w:rPr>
+        <w:t>6</w:t>
       </w:r>
       <w:r>
         <w:rPr>
@@ -6780,7 +8087,7 @@
           <w:szCs w:val="16"/>
           <w:u w:val="single"/>
         </w:rPr>
-        <w:t>6</w:t>
+        <w:t>7</w:t>
       </w:r>
       <w:r>
         <w:rPr>
@@ -6847,7 +8154,17 @@
           <w:sz w:val="16"/>
           <w:szCs w:val="16"/>
         </w:rPr>
-        <w:t>Tous impôts ou toutes taxes quelconques, présents et à venir sur le principal ou les intérêts des sommes qui pourront être dues par le Client seront à sa charge, y compris ceux dont l’Institution sera légalement redevable.</w:t>
+        <w:t xml:space="preserve">Tous impôts ou toutes taxes quelconques, présents et à venir sur le principal ou les intérêts des sommes qui pourront être </w:t>
+      </w:r>
+      <w:r>
+        <w:rPr>
+          <w:rFonts w:ascii="Times New Roman" w:hAnsi="Times New Roman"/>
+          <w:b/>
+          <w:sz w:val="16"/>
+          <w:szCs w:val="16"/>
+        </w:rPr>
+        <w:lastRenderedPageBreak/>
+        <w:t>dues par le Client seront à sa charge, y compris ceux dont l’Institution sera légalement redevable.</w:t>
       </w:r>
     </w:p>
     <w:p>
@@ -6907,7 +8224,7 @@
           <w:szCs w:val="16"/>
           <w:u w:val="single"/>
         </w:rPr>
-        <w:t>7</w:t>
+        <w:t>8</w:t>
       </w:r>
       <w:r>
         <w:rPr>
@@ -7153,7 +8470,25 @@
           <w:sz w:val="16"/>
           <w:szCs w:val="16"/>
         </w:rPr>
-        <w:t>${current_date}</w:t>
+        <w:t>${</w:t>
+      </w:r>
+      <w:proofErr w:type="spellStart"/>
+      <w:r>
+        <w:rPr>
+          <w:rFonts w:ascii="Times New Roman" w:hAnsi="Times New Roman"/>
+          <w:sz w:val="16"/>
+          <w:szCs w:val="16"/>
+        </w:rPr>
+        <w:t>current_date</w:t>
+      </w:r>
+      <w:proofErr w:type="spellEnd"/>
+      <w:r>
+        <w:rPr>
+          <w:rFonts w:ascii="Times New Roman" w:hAnsi="Times New Roman"/>
+          <w:sz w:val="16"/>
+          <w:szCs w:val="16"/>
+        </w:rPr>
+        <w:t>}</w:t>
       </w:r>
       <w:r>
         <w:rPr>
@@ -7514,8 +8849,9 @@
         <w:sz w:val="16"/>
         <w:szCs w:val="16"/>
       </w:rPr>
-      <w:t>${verbal_trial.applicant_last_name}</w:t>
+      <w:t>${</w:t>
     </w:r>
+    <w:proofErr w:type="spellStart"/>
     <w:r>
       <w:rPr>
         <w:rFonts w:ascii="Times New Roman" w:hAnsi="Times New Roman"/>
@@ -7524,8 +8860,9 @@
         <w:sz w:val="16"/>
         <w:szCs w:val="16"/>
       </w:rPr>
-      <w:t xml:space="preserve">  </w:t>
+      <w:t>verbal_</w:t>
     </w:r>
+    <w:proofErr w:type="gramStart"/>
     <w:r>
       <w:rPr>
         <w:rFonts w:ascii="Times New Roman" w:hAnsi="Times New Roman"/>
@@ -7534,7 +8871,71 @@
         <w:sz w:val="16"/>
         <w:szCs w:val="16"/>
       </w:rPr>
-      <w:t>${verbal_trial.applicant_first_name}</w:t>
+      <w:t>trial.applicant</w:t>
+    </w:r>
+    <w:proofErr w:type="gramEnd"/>
+    <w:r>
+      <w:rPr>
+        <w:rFonts w:ascii="Times New Roman" w:hAnsi="Times New Roman"/>
+        <w:b/>
+        <w:bCs/>
+        <w:sz w:val="16"/>
+        <w:szCs w:val="16"/>
+      </w:rPr>
+      <w:t>_last_name</w:t>
+    </w:r>
+    <w:proofErr w:type="spellEnd"/>
+    <w:r>
+      <w:rPr>
+        <w:rFonts w:ascii="Times New Roman" w:hAnsi="Times New Roman"/>
+        <w:b/>
+        <w:bCs/>
+        <w:sz w:val="16"/>
+        <w:szCs w:val="16"/>
+      </w:rPr>
+      <w:t>}</w:t>
+    </w:r>
+    <w:r>
+      <w:rPr>
+        <w:rFonts w:ascii="Times New Roman" w:hAnsi="Times New Roman"/>
+        <w:b/>
+        <w:bCs/>
+        <w:sz w:val="16"/>
+        <w:szCs w:val="16"/>
+      </w:rPr>
+      <w:t xml:space="preserve">  </w:t>
+    </w:r>
+    <w:r>
+      <w:rPr>
+        <w:rFonts w:ascii="Times New Roman" w:hAnsi="Times New Roman"/>
+        <w:b/>
+        <w:bCs/>
+        <w:sz w:val="16"/>
+        <w:szCs w:val="16"/>
+      </w:rPr>
+      <w:t>${</w:t>
+    </w:r>
+    <w:proofErr w:type="spellStart"/>
+    <w:r>
+      <w:rPr>
+        <w:rFonts w:ascii="Times New Roman" w:hAnsi="Times New Roman"/>
+        <w:b/>
+        <w:bCs/>
+        <w:sz w:val="16"/>
+        <w:szCs w:val="16"/>
+      </w:rPr>
+      <w:t>verbal_trial.applicant_first_name</w:t>
+    </w:r>
+    <w:proofErr w:type="spellEnd"/>
+    <w:r>
+      <w:rPr>
+        <w:rFonts w:ascii="Times New Roman" w:hAnsi="Times New Roman"/>
+        <w:b/>
+        <w:bCs/>
+        <w:sz w:val="16"/>
+        <w:szCs w:val="16"/>
+      </w:rPr>
+      <w:t>}</w:t>
     </w:r>
   </w:p>
   <w:p>
@@ -8577,6 +9978,146 @@
     </w:lvl>
   </w:abstractNum>
   <w:abstractNum w:abstractNumId="7" w15:restartNumberingAfterBreak="0">
+    <w:nsid w:val="2FDA01EF"/>
+    <w:multiLevelType w:val="multilevel"/>
+    <w:tmpl w:val="B01218F8"/>
+    <w:lvl w:ilvl="0">
+      <w:start w:val="1"/>
+      <w:numFmt w:val="bullet"/>
+      <w:lvlText w:val=""/>
+      <w:lvlJc w:val="left"/>
+      <w:pPr>
+        <w:tabs>
+          <w:tab w:val="num" w:pos="720"/>
+        </w:tabs>
+        <w:ind w:left="720" w:hanging="360"/>
+      </w:pPr>
+      <w:rPr>
+        <w:rFonts w:ascii="Wingdings" w:hAnsi="Wingdings" w:hint="default"/>
+      </w:rPr>
+    </w:lvl>
+    <w:lvl w:ilvl="1">
+      <w:start w:val="1"/>
+      <w:numFmt w:val="bullet"/>
+      <w:lvlText w:val="o"/>
+      <w:lvlJc w:val="left"/>
+      <w:pPr>
+        <w:tabs>
+          <w:tab w:val="num" w:pos="1440"/>
+        </w:tabs>
+        <w:ind w:left="1440" w:hanging="360"/>
+      </w:pPr>
+      <w:rPr>
+        <w:rFonts w:ascii="Courier New" w:hAnsi="Courier New" w:cs="Courier New" w:hint="default"/>
+      </w:rPr>
+    </w:lvl>
+    <w:lvl w:ilvl="2">
+      <w:start w:val="1"/>
+      <w:numFmt w:val="bullet"/>
+      <w:lvlText w:val=""/>
+      <w:lvlJc w:val="left"/>
+      <w:pPr>
+        <w:tabs>
+          <w:tab w:val="num" w:pos="2160"/>
+        </w:tabs>
+        <w:ind w:left="2160" w:hanging="360"/>
+      </w:pPr>
+      <w:rPr>
+        <w:rFonts w:ascii="Wingdings" w:hAnsi="Wingdings" w:hint="default"/>
+      </w:rPr>
+    </w:lvl>
+    <w:lvl w:ilvl="3">
+      <w:start w:val="1"/>
+      <w:numFmt w:val="bullet"/>
+      <w:lvlText w:val=""/>
+      <w:lvlJc w:val="left"/>
+      <w:pPr>
+        <w:tabs>
+          <w:tab w:val="num" w:pos="2880"/>
+        </w:tabs>
+        <w:ind w:left="2880" w:hanging="360"/>
+      </w:pPr>
+      <w:rPr>
+        <w:rFonts w:ascii="Symbol" w:hAnsi="Symbol" w:hint="default"/>
+      </w:rPr>
+    </w:lvl>
+    <w:lvl w:ilvl="4">
+      <w:start w:val="1"/>
+      <w:numFmt w:val="bullet"/>
+      <w:lvlText w:val="o"/>
+      <w:lvlJc w:val="left"/>
+      <w:pPr>
+        <w:tabs>
+          <w:tab w:val="num" w:pos="3600"/>
+        </w:tabs>
+        <w:ind w:left="3600" w:hanging="360"/>
+      </w:pPr>
+      <w:rPr>
+        <w:rFonts w:ascii="Courier New" w:hAnsi="Courier New" w:cs="Courier New" w:hint="default"/>
+      </w:rPr>
+    </w:lvl>
+    <w:lvl w:ilvl="5">
+      <w:start w:val="1"/>
+      <w:numFmt w:val="bullet"/>
+      <w:lvlText w:val=""/>
+      <w:lvlJc w:val="left"/>
+      <w:pPr>
+        <w:tabs>
+          <w:tab w:val="num" w:pos="4320"/>
+        </w:tabs>
+        <w:ind w:left="4320" w:hanging="360"/>
+      </w:pPr>
+      <w:rPr>
+        <w:rFonts w:ascii="Wingdings" w:hAnsi="Wingdings" w:hint="default"/>
+      </w:rPr>
+    </w:lvl>
+    <w:lvl w:ilvl="6">
+      <w:start w:val="1"/>
+      <w:numFmt w:val="bullet"/>
+      <w:lvlText w:val=""/>
+      <w:lvlJc w:val="left"/>
+      <w:pPr>
+        <w:tabs>
+          <w:tab w:val="num" w:pos="5040"/>
+        </w:tabs>
+        <w:ind w:left="5040" w:hanging="360"/>
+      </w:pPr>
+      <w:rPr>
+        <w:rFonts w:ascii="Symbol" w:hAnsi="Symbol" w:hint="default"/>
+      </w:rPr>
+    </w:lvl>
+    <w:lvl w:ilvl="7">
+      <w:start w:val="1"/>
+      <w:numFmt w:val="bullet"/>
+      <w:lvlText w:val="o"/>
+      <w:lvlJc w:val="left"/>
+      <w:pPr>
+        <w:tabs>
+          <w:tab w:val="num" w:pos="5760"/>
+        </w:tabs>
+        <w:ind w:left="5760" w:hanging="360"/>
+      </w:pPr>
+      <w:rPr>
+        <w:rFonts w:ascii="Courier New" w:hAnsi="Courier New" w:cs="Courier New" w:hint="default"/>
+      </w:rPr>
+    </w:lvl>
+    <w:lvl w:ilvl="8">
+      <w:start w:val="1"/>
+      <w:numFmt w:val="bullet"/>
+      <w:lvlText w:val=""/>
+      <w:lvlJc w:val="left"/>
+      <w:pPr>
+        <w:tabs>
+          <w:tab w:val="num" w:pos="6480"/>
+        </w:tabs>
+        <w:ind w:left="6480" w:hanging="360"/>
+      </w:pPr>
+      <w:rPr>
+        <w:rFonts w:ascii="Wingdings" w:hAnsi="Wingdings" w:hint="default"/>
+      </w:rPr>
+    </w:lvl>
+  </w:abstractNum>
+  <w:abstractNum w:abstractNumId="8" w15:restartNumberingAfterBreak="0">
     <w:nsid w:val="326038E7"/>
     <w:multiLevelType w:val="hybridMultilevel"/>
     <w:tmpl w:val="293EAEB4"/>
@@ -8689,7 +10230,7 @@
       </w:rPr>
     </w:lvl>
   </w:abstractNum>
-  <w:abstractNum w:abstractNumId="8" w15:restartNumberingAfterBreak="0">
+  <w:abstractNum w:abstractNumId="9" w15:restartNumberingAfterBreak="0">
     <w:nsid w:val="3D216091"/>
     <w:multiLevelType w:val="hybridMultilevel"/>
     <w:tmpl w:val="B9686664"/>
@@ -8802,7 +10343,7 @@
       </w:rPr>
     </w:lvl>
   </w:abstractNum>
-  <w:abstractNum w:abstractNumId="9" w15:restartNumberingAfterBreak="0">
+  <w:abstractNum w:abstractNumId="10" w15:restartNumberingAfterBreak="0">
     <w:nsid w:val="596409D7"/>
     <w:multiLevelType w:val="hybridMultilevel"/>
     <w:tmpl w:val="7E063B1E"/>
@@ -8959,19 +10500,22 @@
     <w:abstractNumId w:val="0"/>
   </w:num>
   <w:num w:numId="7" w16cid:durableId="1897352996">
+    <w:abstractNumId w:val="9"/>
+  </w:num>
+  <w:num w:numId="8" w16cid:durableId="1278875659">
     <w:abstractNumId w:val="8"/>
   </w:num>
-  <w:num w:numId="8" w16cid:durableId="1278875659">
-    <w:abstractNumId w:val="7"/>
-  </w:num>
   <w:num w:numId="9" w16cid:durableId="1960405133">
-    <w:abstractNumId w:val="9"/>
+    <w:abstractNumId w:val="10"/>
   </w:num>
   <w:num w:numId="10" w16cid:durableId="66851347">
     <w:abstractNumId w:val="2"/>
   </w:num>
   <w:num w:numId="11" w16cid:durableId="2031639989">
     <w:abstractNumId w:val="4"/>
+  </w:num>
+  <w:num w:numId="12" w16cid:durableId="452986117">
+    <w:abstractNumId w:val="7"/>
   </w:num>
 </w:numbering>
 </file>

</xml_diff>